<commit_message>
SA user guide - final version
</commit_message>
<xml_diff>
--- a/documentation/other/Documentation/SuffixArray_-_User_Guide.docx
+++ b/documentation/other/Documentation/SuffixArray_-_User_Guide.docx
@@ -266,7 +266,7 @@
           <w:r>
             <w:fldChar w:fldCharType="separate"/>
           </w:r>
-          <w:hyperlink w:anchor="_Toc486190159" w:history="1">
+          <w:hyperlink w:anchor="_Toc486598893" w:history="1">
             <w:r>
               <w:rPr>
                 <w:rStyle w:val="Hyperlink"/>
@@ -312,7 +312,7 @@
                 <w:noProof/>
                 <w:webHidden/>
               </w:rPr>
-              <w:instrText xml:space="preserve"> PAGEREF _Toc486190159 \h </w:instrText>
+              <w:instrText xml:space="preserve"> PAGEREF _Toc486598893 \h </w:instrText>
             </w:r>
             <w:r>
               <w:rPr>
@@ -358,7 +358,7 @@
               <w:lang w:bidi="ar-SA"/>
             </w:rPr>
           </w:pPr>
-          <w:hyperlink w:anchor="_Toc486190160" w:history="1">
+          <w:hyperlink w:anchor="_Toc486598894" w:history="1">
             <w:r>
               <w:rPr>
                 <w:rStyle w:val="Hyperlink"/>
@@ -421,7 +421,7 @@
                 <w:noProof/>
                 <w:webHidden/>
               </w:rPr>
-              <w:instrText xml:space="preserve"> PAGEREF _Toc486190160 \h </w:instrText>
+              <w:instrText xml:space="preserve"> PAGEREF _Toc486598894 \h </w:instrText>
             </w:r>
             <w:r>
               <w:rPr>
@@ -467,7 +467,7 @@
               <w:lang w:bidi="ar-SA"/>
             </w:rPr>
           </w:pPr>
-          <w:hyperlink w:anchor="_Toc486190161" w:history="1">
+          <w:hyperlink w:anchor="_Toc486598895" w:history="1">
             <w:r>
               <w:rPr>
                 <w:rStyle w:val="Hyperlink"/>
@@ -513,7 +513,7 @@
                 <w:noProof/>
                 <w:webHidden/>
               </w:rPr>
-              <w:instrText xml:space="preserve"> PAGEREF _Toc486190161 \h </w:instrText>
+              <w:instrText xml:space="preserve"> PAGEREF _Toc486598895 \h </w:instrText>
             </w:r>
             <w:r>
               <w:rPr>
@@ -559,7 +559,7 @@
               <w:lang w:bidi="ar-SA"/>
             </w:rPr>
           </w:pPr>
-          <w:hyperlink w:anchor="_Toc486190162" w:history="1">
+          <w:hyperlink w:anchor="_Toc486598896" w:history="1">
             <w:r>
               <w:rPr>
                 <w:rStyle w:val="Hyperlink"/>
@@ -621,7 +621,7 @@
                 <w:noProof/>
                 <w:webHidden/>
               </w:rPr>
-              <w:instrText xml:space="preserve"> PAGEREF _Toc486190162 \h </w:instrText>
+              <w:instrText xml:space="preserve"> PAGEREF _Toc486598896 \h </w:instrText>
             </w:r>
             <w:r>
               <w:rPr>
@@ -667,7 +667,7 @@
               <w:lang w:bidi="ar-SA"/>
             </w:rPr>
           </w:pPr>
-          <w:hyperlink w:anchor="_Toc486190163" w:history="1">
+          <w:hyperlink w:anchor="_Toc486598897" w:history="1">
             <w:r>
               <w:rPr>
                 <w:rStyle w:val="Hyperlink"/>
@@ -713,7 +713,7 @@
                 <w:noProof/>
                 <w:webHidden/>
               </w:rPr>
-              <w:instrText xml:space="preserve"> PAGEREF _Toc486190163 \h </w:instrText>
+              <w:instrText xml:space="preserve"> PAGEREF _Toc486598897 \h </w:instrText>
             </w:r>
             <w:r>
               <w:rPr>
@@ -759,7 +759,7 @@
               <w:lang w:bidi="ar-SA"/>
             </w:rPr>
           </w:pPr>
-          <w:hyperlink w:anchor="_Toc486190164" w:history="1">
+          <w:hyperlink w:anchor="_Toc486598898" w:history="1">
             <w:r>
               <w:rPr>
                 <w:rStyle w:val="Hyperlink"/>
@@ -805,7 +805,7 @@
                 <w:noProof/>
                 <w:webHidden/>
               </w:rPr>
-              <w:instrText xml:space="preserve"> PAGEREF _Toc486190164 \h </w:instrText>
+              <w:instrText xml:space="preserve"> PAGEREF _Toc486598898 \h </w:instrText>
             </w:r>
             <w:r>
               <w:rPr>
@@ -851,7 +851,7 @@
               <w:lang w:bidi="ar-SA"/>
             </w:rPr>
           </w:pPr>
-          <w:hyperlink w:anchor="_Toc486190165" w:history="1">
+          <w:hyperlink w:anchor="_Toc486598899" w:history="1">
             <w:r>
               <w:rPr>
                 <w:rStyle w:val="Hyperlink"/>
@@ -898,7 +898,7 @@
                 <w:noProof/>
                 <w:webHidden/>
               </w:rPr>
-              <w:instrText xml:space="preserve"> PAGEREF _Toc486190165 \h </w:instrText>
+              <w:instrText xml:space="preserve"> PAGEREF _Toc486598899 \h </w:instrText>
             </w:r>
             <w:r>
               <w:rPr>
@@ -944,7 +944,7 @@
               <w:lang w:bidi="ar-SA"/>
             </w:rPr>
           </w:pPr>
-          <w:hyperlink w:anchor="_Toc486190166" w:history="1">
+          <w:hyperlink w:anchor="_Toc486598900" w:history="1">
             <w:r>
               <w:rPr>
                 <w:rStyle w:val="Hyperlink"/>
@@ -991,7 +991,7 @@
                 <w:noProof/>
                 <w:webHidden/>
               </w:rPr>
-              <w:instrText xml:space="preserve"> PAGEREF _Toc486190166 \h </w:instrText>
+              <w:instrText xml:space="preserve"> PAGEREF _Toc486598900 \h </w:instrText>
             </w:r>
             <w:r>
               <w:rPr>
@@ -1037,7 +1037,7 @@
               <w:lang w:bidi="ar-SA"/>
             </w:rPr>
           </w:pPr>
-          <w:hyperlink w:anchor="_Toc486190167" w:history="1">
+          <w:hyperlink w:anchor="_Toc486598901" w:history="1">
             <w:r>
               <w:rPr>
                 <w:rStyle w:val="Hyperlink"/>
@@ -1083,7 +1083,7 @@
                 <w:noProof/>
                 <w:webHidden/>
               </w:rPr>
-              <w:instrText xml:space="preserve"> PAGEREF _Toc486190167 \h </w:instrText>
+              <w:instrText xml:space="preserve"> PAGEREF _Toc486598901 \h </w:instrText>
             </w:r>
             <w:r>
               <w:rPr>
@@ -1129,7 +1129,7 @@
               <w:lang w:bidi="ar-SA"/>
             </w:rPr>
           </w:pPr>
-          <w:hyperlink w:anchor="_Toc486190168" w:history="1">
+          <w:hyperlink w:anchor="_Toc486598902" w:history="1">
             <w:r>
               <w:rPr>
                 <w:rStyle w:val="Hyperlink"/>
@@ -1175,7 +1175,7 @@
                 <w:noProof/>
                 <w:webHidden/>
               </w:rPr>
-              <w:instrText xml:space="preserve"> PAGEREF _Toc486190168 \h </w:instrText>
+              <w:instrText xml:space="preserve"> PAGEREF _Toc486598902 \h </w:instrText>
             </w:r>
             <w:r>
               <w:rPr>
@@ -1221,7 +1221,7 @@
               <w:lang w:bidi="ar-SA"/>
             </w:rPr>
           </w:pPr>
-          <w:hyperlink w:anchor="_Toc486190169" w:history="1">
+          <w:hyperlink w:anchor="_Toc486598903" w:history="1">
             <w:r>
               <w:rPr>
                 <w:rStyle w:val="Hyperlink"/>
@@ -1268,7 +1268,7 @@
                 <w:noProof/>
                 <w:webHidden/>
               </w:rPr>
-              <w:instrText xml:space="preserve"> PAGEREF _Toc486190169 \h </w:instrText>
+              <w:instrText xml:space="preserve"> PAGEREF _Toc486598903 \h </w:instrText>
             </w:r>
             <w:r>
               <w:rPr>
@@ -1314,7 +1314,7 @@
               <w:lang w:bidi="ar-SA"/>
             </w:rPr>
           </w:pPr>
-          <w:hyperlink w:anchor="_Toc486190170" w:history="1">
+          <w:hyperlink w:anchor="_Toc486598904" w:history="1">
             <w:r>
               <w:rPr>
                 <w:rStyle w:val="Hyperlink"/>
@@ -1360,7 +1360,7 @@
                 <w:noProof/>
                 <w:webHidden/>
               </w:rPr>
-              <w:instrText xml:space="preserve"> PAGEREF _Toc486190170 \h </w:instrText>
+              <w:instrText xml:space="preserve"> PAGEREF _Toc486598904 \h </w:instrText>
             </w:r>
             <w:r>
               <w:rPr>
@@ -1406,7 +1406,7 @@
               <w:lang w:bidi="ar-SA"/>
             </w:rPr>
           </w:pPr>
-          <w:hyperlink w:anchor="_Toc486190171" w:history="1">
+          <w:hyperlink w:anchor="_Toc486598905" w:history="1">
             <w:r>
               <w:rPr>
                 <w:rStyle w:val="Hyperlink"/>
@@ -1452,7 +1452,7 @@
                 <w:noProof/>
                 <w:webHidden/>
               </w:rPr>
-              <w:instrText xml:space="preserve"> PAGEREF _Toc486190171 \h </w:instrText>
+              <w:instrText xml:space="preserve"> PAGEREF _Toc486598905 \h </w:instrText>
             </w:r>
             <w:r>
               <w:rPr>
@@ -1508,6 +1508,8 @@
           <w:lang w:bidi="ar-SY"/>
         </w:rPr>
       </w:pPr>
+      <w:bookmarkStart w:id="1" w:name="_GoBack"/>
+      <w:bookmarkEnd w:id="1"/>
     </w:p>
     <w:p>
       <w:pPr>
@@ -1536,7 +1538,7 @@
           <w:lang w:bidi="ar-SY"/>
         </w:rPr>
       </w:pPr>
-      <w:bookmarkStart w:id="1" w:name="_Toc486190159"/>
+      <w:bookmarkStart w:id="2" w:name="_Toc486598893"/>
       <w:r>
         <w:rPr>
           <w:lang w:bidi="ar-SY"/>
@@ -1544,7 +1546,7 @@
         <w:lastRenderedPageBreak/>
         <w:t>Overview</w:t>
       </w:r>
-      <w:bookmarkEnd w:id="1"/>
+      <w:bookmarkEnd w:id="2"/>
     </w:p>
     <w:p>
       <w:pPr>
@@ -1622,7 +1624,7 @@
           <w:lang w:bidi="ar-SY"/>
         </w:rPr>
       </w:pPr>
-      <w:bookmarkStart w:id="2" w:name="_Toc486190160"/>
+      <w:bookmarkStart w:id="3" w:name="_Toc486598894"/>
       <w:r>
         <w:rPr>
           <w:lang w:bidi="ar-SY"/>
@@ -1642,7 +1644,7 @@
         </w:rPr>
         <w:t>and glossary</w:t>
       </w:r>
-      <w:bookmarkEnd w:id="2"/>
+      <w:bookmarkEnd w:id="3"/>
       <w:r>
         <w:rPr>
           <w:rFonts w:asciiTheme="minorHAnsi" w:hAnsiTheme="minorHAnsi" w:cstheme="minorHAnsi"/>
@@ -1742,7 +1744,7 @@
               <w:rPr>
                 <w:lang w:bidi="ar-SY"/>
               </w:rPr>
-              <w:t>sub-sequence of a Suffix starting at the beginning up to any position in the Suffix</w:t>
+              <w:t>sub-sequence of a Suffix starting from the beginning up to any position in the Suffix</w:t>
             </w:r>
           </w:p>
         </w:tc>
@@ -1934,7 +1936,19 @@
               <w:rPr>
                 <w:lang w:bidi="ar-SY"/>
               </w:rPr>
-              <w:t>Sub-tree of a SA independent of other sub-trees</w:t>
+              <w:t>Sub-tree of a SA</w:t>
+            </w:r>
+            <w:r>
+              <w:rPr>
+                <w:lang w:bidi="ar-SY"/>
+              </w:rPr>
+              <w:t>,</w:t>
+            </w:r>
+            <w:r>
+              <w:rPr>
+                <w:lang w:bidi="ar-SY"/>
+              </w:rPr>
+              <w:t xml:space="preserve"> independent of other sub-trees</w:t>
             </w:r>
           </w:p>
         </w:tc>
@@ -1958,14 +1972,14 @@
           <w:lang w:bidi="ar-SY"/>
         </w:rPr>
       </w:pPr>
-      <w:bookmarkStart w:id="3" w:name="_Toc486190161"/>
+      <w:bookmarkStart w:id="4" w:name="_Toc486598895"/>
       <w:r>
         <w:rPr>
           <w:lang w:bidi="ar-SY"/>
         </w:rPr>
         <w:t>Versions</w:t>
       </w:r>
-      <w:bookmarkEnd w:id="3"/>
+      <w:bookmarkEnd w:id="4"/>
     </w:p>
     <w:p>
       <w:pPr>
@@ -2079,7 +2093,7 @@
               <w:rPr>
                 <w:lang w:bidi="ar-SY"/>
               </w:rPr>
-              <w:t>1</w:t>
+              <w:t>2</w:t>
             </w:r>
           </w:p>
         </w:tc>
@@ -2123,13 +2137,7 @@
               <w:rPr>
                 <w:lang w:bidi="ar-SY"/>
               </w:rPr>
-              <w:t>2</w:t>
-            </w:r>
-            <w:r>
-              <w:rPr>
-                <w:lang w:bidi="ar-SY"/>
-              </w:rPr>
-              <w:t>5</w:t>
+              <w:t>30</w:t>
             </w:r>
             <w:r>
               <w:rPr>
@@ -2289,7 +2297,19 @@
               <w:rPr>
                 <w:lang w:bidi="ar-SY"/>
               </w:rPr>
-              <w:t>SABuilder</w:t>
+              <w:t>S</w:t>
+            </w:r>
+            <w:r>
+              <w:rPr>
+                <w:lang w:bidi="ar-SY"/>
+              </w:rPr>
+              <w:t>uffixArray</w:t>
+            </w:r>
+            <w:r>
+              <w:rPr>
+                <w:lang w:bidi="ar-SY"/>
+              </w:rPr>
+              <w:t>ABuilder</w:t>
             </w:r>
             <w:proofErr w:type="spellEnd"/>
             <w:r>
@@ -2371,19 +2391,49 @@
                 <w:lang w:bidi="ar-SY"/>
               </w:rPr>
             </w:pPr>
-            <w:r>
-              <w:rPr>
-                <w:lang w:bidi="ar-SY"/>
-              </w:rPr>
-              <w:t>SAAnalyz</w:t>
-            </w:r>
-            <w:bookmarkStart w:id="4" w:name="_GoBack"/>
-            <w:bookmarkEnd w:id="4"/>
-            <w:r>
-              <w:rPr>
-                <w:lang w:bidi="ar-SY"/>
-              </w:rPr>
-              <w:t xml:space="preserve">er – generates Infixes out of splits and ranks them </w:t>
+            <w:proofErr w:type="spellStart"/>
+            <w:r>
+              <w:rPr>
+                <w:lang w:bidi="ar-SY"/>
+              </w:rPr>
+              <w:t>S</w:t>
+            </w:r>
+            <w:r>
+              <w:rPr>
+                <w:lang w:bidi="ar-SY"/>
+              </w:rPr>
+              <w:t>uffix</w:t>
+            </w:r>
+            <w:r>
+              <w:rPr>
+                <w:lang w:bidi="ar-SY"/>
+              </w:rPr>
+              <w:t>A</w:t>
+            </w:r>
+            <w:r>
+              <w:rPr>
+                <w:lang w:bidi="ar-SY"/>
+              </w:rPr>
+              <w:t>rray</w:t>
+            </w:r>
+            <w:r>
+              <w:rPr>
+                <w:lang w:bidi="ar-SY"/>
+              </w:rPr>
+              <w:t>Analyz</w:t>
+            </w:r>
+            <w:r>
+              <w:rPr>
+                <w:lang w:bidi="ar-SY"/>
+              </w:rPr>
+              <w:t>er</w:t>
+            </w:r>
+            <w:proofErr w:type="spellEnd"/>
+            <w:r>
+              <w:rPr>
+                <w:lang w:bidi="ar-SY"/>
+              </w:rPr>
+              <w:t xml:space="preserve"> – generates Infixes out of splits and ranks them </w:t>
             </w:r>
           </w:p>
         </w:tc>
@@ -2462,7 +2512,7 @@
           <w:lang w:bidi="ar-SY"/>
         </w:rPr>
       </w:pPr>
-      <w:bookmarkStart w:id="5" w:name="_Toc486190162"/>
+      <w:bookmarkStart w:id="5" w:name="_Toc486598896"/>
       <w:r>
         <w:rPr>
           <w:lang w:bidi="ar-SY"/>
@@ -2933,13 +2983,31 @@
         <w:rPr>
           <w:lang w:bidi="ar-SY"/>
         </w:rPr>
-        <w:t xml:space="preserve">with up to 1.2 million lines of about 600 characters, and the runtime for  such data is around </w:t>
-      </w:r>
-      <w:r>
-        <w:rPr>
-          <w:lang w:bidi="ar-SY"/>
-        </w:rPr>
-        <w:t xml:space="preserve">30m </w:t>
+        <w:t>with up to 1.2 million lines of about 600 c</w:t>
+      </w:r>
+      <w:r>
+        <w:rPr>
+          <w:lang w:bidi="ar-SY"/>
+        </w:rPr>
+        <w:t xml:space="preserve">haracters, and the runtime for </w:t>
+      </w:r>
+      <w:r>
+        <w:rPr>
+          <w:lang w:bidi="ar-SY"/>
+        </w:rPr>
+        <w:t xml:space="preserve">such data is around </w:t>
+      </w:r>
+      <w:r>
+        <w:rPr>
+          <w:lang w:bidi="ar-SY"/>
+        </w:rPr>
+        <w:t>30 minutes</w:t>
+      </w:r>
+      <w:r>
+        <w:rPr>
+          <w:lang w:bidi="ar-SY"/>
+        </w:rPr>
+        <w:t xml:space="preserve"> </w:t>
       </w:r>
       <w:r>
         <w:rPr>
@@ -3130,7 +3198,7 @@
         </w:rPr>
       </w:pPr>
       <w:bookmarkStart w:id="6" w:name="_Ref485993121"/>
-      <w:bookmarkStart w:id="7" w:name="_Toc486190163"/>
+      <w:bookmarkStart w:id="7" w:name="_Toc486598897"/>
       <w:r>
         <w:rPr>
           <w:lang w:bidi="ar-SY"/>
@@ -3453,7 +3521,7 @@
         </w:rPr>
       </w:pPr>
       <w:bookmarkStart w:id="8" w:name="_Ref485993327"/>
-      <w:bookmarkStart w:id="9" w:name="_Toc486190164"/>
+      <w:bookmarkStart w:id="9" w:name="_Toc486598898"/>
       <w:r>
         <w:rPr>
           <w:lang w:bidi="ar-SY"/>
@@ -3495,7 +3563,7 @@
           <w:lang w:bidi="ar-SY"/>
         </w:rPr>
       </w:pPr>
-      <w:bookmarkStart w:id="10" w:name="_Toc486190165"/>
+      <w:bookmarkStart w:id="10" w:name="_Toc486598899"/>
       <w:r>
         <w:rPr>
           <w:lang w:bidi="ar-SY"/>
@@ -3527,13 +3595,23 @@
           <w:lang w:bidi="ar-SY"/>
         </w:rPr>
       </w:pPr>
+      <w:proofErr w:type="gramStart"/>
       <w:r>
         <w:rPr>
           <w:rFonts w:ascii="Courier" w:hAnsi="Courier"/>
           <w:szCs w:val="28"/>
           <w:lang w:bidi="ar-SY"/>
         </w:rPr>
-        <w:t>java –</w:t>
+        <w:t>java</w:t>
+      </w:r>
+      <w:proofErr w:type="gramEnd"/>
+      <w:r>
+        <w:rPr>
+          <w:rFonts w:ascii="Courier" w:hAnsi="Courier"/>
+          <w:szCs w:val="28"/>
+          <w:lang w:bidi="ar-SY"/>
+        </w:rPr>
+        <w:t xml:space="preserve"> –</w:t>
       </w:r>
       <w:proofErr w:type="spellStart"/>
       <w:r>
@@ -3644,7 +3722,25 @@
           <w:szCs w:val="28"/>
           <w:lang w:bidi="ar-SY"/>
         </w:rPr>
-        <w:t>java –jar ..\SuffixArrayBuilder.jar</w:t>
+        <w:t>java –</w:t>
+      </w:r>
+      <w:proofErr w:type="gramStart"/>
+      <w:r>
+        <w:rPr>
+          <w:rFonts w:ascii="Courier" w:hAnsi="Courier"/>
+          <w:szCs w:val="28"/>
+          <w:lang w:bidi="ar-SY"/>
+        </w:rPr>
+        <w:t>jar ..</w:t>
+      </w:r>
+      <w:proofErr w:type="gramEnd"/>
+      <w:r>
+        <w:rPr>
+          <w:rFonts w:ascii="Courier" w:hAnsi="Courier"/>
+          <w:szCs w:val="28"/>
+          <w:lang w:bidi="ar-SY"/>
+        </w:rPr>
+        <w:t>\SuffixArrayBuilder.jar</w:t>
       </w:r>
       <w:r>
         <w:rPr>
@@ -3694,6 +3790,7 @@
         </w:rPr>
         <w:t>&lt;</w:t>
       </w:r>
+      <w:proofErr w:type="gramStart"/>
       <w:r>
         <w:rPr>
           <w:rFonts w:cstheme="majorBidi"/>
@@ -3702,6 +3799,7 @@
         </w:rPr>
         <w:t>memory</w:t>
       </w:r>
+      <w:proofErr w:type="gramEnd"/>
       <w:r>
         <w:rPr>
           <w:rFonts w:cstheme="majorBidi"/>
@@ -3860,7 +3958,25 @@
           <w:lang w:bidi="ar-SY"/>
         </w:rPr>
         <w:lastRenderedPageBreak/>
-        <w:t xml:space="preserve">&lt;output folder&gt; is the path to where the work folder will be created and the </w:t>
+        <w:t>&lt;</w:t>
+      </w:r>
+      <w:proofErr w:type="gramStart"/>
+      <w:r>
+        <w:rPr>
+          <w:rFonts w:cstheme="majorBidi"/>
+          <w:szCs w:val="28"/>
+          <w:lang w:bidi="ar-SY"/>
+        </w:rPr>
+        <w:t>output</w:t>
+      </w:r>
+      <w:proofErr w:type="gramEnd"/>
+      <w:r>
+        <w:rPr>
+          <w:rFonts w:cstheme="majorBidi"/>
+          <w:szCs w:val="28"/>
+          <w:lang w:bidi="ar-SY"/>
+        </w:rPr>
+        <w:t xml:space="preserve"> folder&gt; is the path to where the work folder will be created and the </w:t>
       </w:r>
       <w:r>
         <w:rPr>
@@ -4014,6 +4130,7 @@
         <w:t>-</w:t>
       </w:r>
       <w:proofErr w:type="spellStart"/>
+      <w:proofErr w:type="gramStart"/>
       <w:r>
         <w:rPr>
           <w:rFonts w:ascii="Courier New" w:eastAsiaTheme="minorHAnsi" w:hAnsi="Courier New" w:cs="Courier New"/>
@@ -4040,7 +4157,17 @@
           <w:szCs w:val="28"/>
           <w:lang w:bidi="ar-SA"/>
         </w:rPr>
-        <w:t xml:space="preserve">: </w:t>
+        <w:t>:</w:t>
+      </w:r>
+      <w:proofErr w:type="gramEnd"/>
+      <w:r>
+        <w:rPr>
+          <w:rFonts w:eastAsiaTheme="minorHAnsi" w:cstheme="majorBidi"/>
+          <w:color w:val="000000" w:themeColor="text1"/>
+          <w:szCs w:val="28"/>
+          <w:lang w:bidi="ar-SA"/>
+        </w:rPr>
+        <w:t xml:space="preserve"> </w:t>
       </w:r>
       <w:r>
         <w:rPr>
@@ -4108,8 +4235,9 @@
           <w:sz w:val="24"/>
           <w:lang w:bidi="ar-SA"/>
         </w:rPr>
-        <w:t>-size</w:t>
-      </w:r>
+        <w:t>-</w:t>
+      </w:r>
+      <w:proofErr w:type="gramStart"/>
       <w:r>
         <w:rPr>
           <w:rFonts w:ascii="Courier New" w:eastAsiaTheme="minorHAnsi" w:hAnsi="Courier New" w:cs="Courier New"/>
@@ -4117,54 +4245,7 @@
           <w:sz w:val="24"/>
           <w:lang w:bidi="ar-SA"/>
         </w:rPr>
-        <w:t xml:space="preserve"> </w:t>
-      </w:r>
-      <w:r>
-        <w:rPr>
-          <w:rFonts w:eastAsiaTheme="minorHAnsi" w:cstheme="majorBidi"/>
-          <w:color w:val="000000" w:themeColor="text1"/>
-          <w:szCs w:val="28"/>
-          <w:lang w:bidi="ar-SA"/>
-        </w:rPr>
-        <w:t xml:space="preserve">: </w:t>
-      </w:r>
-      <w:r>
-        <w:rPr>
-          <w:rFonts w:eastAsiaTheme="minorHAnsi" w:cstheme="majorBidi"/>
-          <w:color w:val="000000" w:themeColor="text1"/>
-          <w:szCs w:val="28"/>
-          <w:lang w:bidi="ar-SA"/>
-        </w:rPr>
-        <w:t>[</w:t>
-      </w:r>
-      <w:proofErr w:type="spellStart"/>
-      <w:r>
-        <w:rPr>
-          <w:rFonts w:eastAsiaTheme="minorHAnsi" w:cstheme="majorBidi"/>
-          <w:color w:val="000000" w:themeColor="text1"/>
-          <w:szCs w:val="28"/>
-          <w:lang w:bidi="ar-SA"/>
-        </w:rPr>
-        <w:t>s|m|l|all</w:t>
-      </w:r>
-      <w:proofErr w:type="spellEnd"/>
-      <w:r>
-        <w:rPr>
-          <w:rFonts w:eastAsiaTheme="minorHAnsi" w:cstheme="majorBidi"/>
-          <w:color w:val="000000" w:themeColor="text1"/>
-          <w:szCs w:val="28"/>
-          <w:lang w:bidi="ar-SA"/>
-        </w:rPr>
-        <w:t xml:space="preserve">] </w:t>
-      </w:r>
-      <w:r>
-        <w:rPr>
-          <w:rFonts w:eastAsiaTheme="minorHAnsi" w:cstheme="majorBidi"/>
-          <w:color w:val="000000" w:themeColor="text1"/>
-          <w:szCs w:val="28"/>
-          <w:lang w:bidi="ar-SA"/>
-        </w:rPr>
-        <w:t xml:space="preserve">quick selection of an input file by size, selected from existing files in an input folder (supersedes </w:t>
+        <w:t>size</w:t>
       </w:r>
       <w:r>
         <w:rPr>
@@ -4173,7 +4254,64 @@
           <w:sz w:val="24"/>
           <w:lang w:bidi="ar-SA"/>
         </w:rPr>
-        <w:t>–</w:t>
+        <w:t xml:space="preserve"> </w:t>
+      </w:r>
+      <w:r>
+        <w:rPr>
+          <w:rFonts w:eastAsiaTheme="minorHAnsi" w:cstheme="majorBidi"/>
+          <w:color w:val="000000" w:themeColor="text1"/>
+          <w:szCs w:val="28"/>
+          <w:lang w:bidi="ar-SA"/>
+        </w:rPr>
+        <w:t>:</w:t>
+      </w:r>
+      <w:proofErr w:type="gramEnd"/>
+      <w:r>
+        <w:rPr>
+          <w:rFonts w:eastAsiaTheme="minorHAnsi" w:cstheme="majorBidi"/>
+          <w:color w:val="000000" w:themeColor="text1"/>
+          <w:szCs w:val="28"/>
+          <w:lang w:bidi="ar-SA"/>
+        </w:rPr>
+        <w:t xml:space="preserve"> </w:t>
+      </w:r>
+      <w:r>
+        <w:rPr>
+          <w:rFonts w:eastAsiaTheme="minorHAnsi" w:cstheme="majorBidi"/>
+          <w:color w:val="000000" w:themeColor="text1"/>
+          <w:szCs w:val="28"/>
+          <w:lang w:bidi="ar-SA"/>
+        </w:rPr>
+        <w:t>[</w:t>
+      </w:r>
+      <w:proofErr w:type="spellStart"/>
+      <w:r>
+        <w:rPr>
+          <w:rFonts w:eastAsiaTheme="minorHAnsi" w:cstheme="majorBidi"/>
+          <w:color w:val="000000" w:themeColor="text1"/>
+          <w:szCs w:val="28"/>
+          <w:lang w:bidi="ar-SA"/>
+        </w:rPr>
+        <w:t>s|m|l|all</w:t>
+      </w:r>
+      <w:proofErr w:type="spellEnd"/>
+      <w:r>
+        <w:rPr>
+          <w:rFonts w:eastAsiaTheme="minorHAnsi" w:cstheme="majorBidi"/>
+          <w:color w:val="000000" w:themeColor="text1"/>
+          <w:szCs w:val="28"/>
+          <w:lang w:bidi="ar-SA"/>
+        </w:rPr>
+        <w:t xml:space="preserve">] </w:t>
+      </w:r>
+      <w:r>
+        <w:rPr>
+          <w:rFonts w:eastAsiaTheme="minorHAnsi" w:cstheme="majorBidi"/>
+          <w:color w:val="000000" w:themeColor="text1"/>
+          <w:szCs w:val="28"/>
+          <w:lang w:bidi="ar-SA"/>
+        </w:rPr>
+        <w:t xml:space="preserve">quick selection of an input file by size, selected from existing files in an input folder (supersedes </w:t>
       </w:r>
       <w:r>
         <w:rPr>
@@ -4182,29 +4320,8 @@
           <w:sz w:val="24"/>
           <w:lang w:bidi="ar-SA"/>
         </w:rPr>
-        <w:t>input</w:t>
-      </w:r>
-      <w:r>
-        <w:rPr>
-          <w:rFonts w:eastAsiaTheme="minorHAnsi" w:cstheme="majorBidi"/>
-          <w:color w:val="000000" w:themeColor="text1"/>
-          <w:szCs w:val="28"/>
-          <w:lang w:bidi="ar-SA"/>
-        </w:rPr>
-        <w:t>)</w:t>
-      </w:r>
-    </w:p>
-    <w:p>
-      <w:pPr>
-        <w:pStyle w:val="ListParagraph"/>
-        <w:ind w:left="2520" w:hanging="720"/>
-        <w:rPr>
-          <w:rFonts w:ascii="Courier New" w:eastAsiaTheme="minorHAnsi" w:hAnsi="Courier New" w:cs="Courier New"/>
-          <w:color w:val="000000" w:themeColor="text1"/>
-          <w:sz w:val="24"/>
-          <w:lang w:bidi="ar-SA"/>
-        </w:rPr>
-      </w:pPr>
+        <w:t>–</w:t>
+      </w:r>
       <w:r>
         <w:rPr>
           <w:rFonts w:ascii="Courier New" w:eastAsiaTheme="minorHAnsi" w:hAnsi="Courier New" w:cs="Courier New"/>
@@ -4212,8 +4329,29 @@
           <w:sz w:val="24"/>
           <w:lang w:bidi="ar-SA"/>
         </w:rPr>
-        <w:t>–</w:t>
-      </w:r>
+        <w:t>input</w:t>
+      </w:r>
+      <w:r>
+        <w:rPr>
+          <w:rFonts w:eastAsiaTheme="minorHAnsi" w:cstheme="majorBidi"/>
+          <w:color w:val="000000" w:themeColor="text1"/>
+          <w:szCs w:val="28"/>
+          <w:lang w:bidi="ar-SA"/>
+        </w:rPr>
+        <w:t>)</w:t>
+      </w:r>
+    </w:p>
+    <w:p>
+      <w:pPr>
+        <w:pStyle w:val="ListParagraph"/>
+        <w:ind w:left="2520" w:hanging="720"/>
+        <w:rPr>
+          <w:rFonts w:ascii="Courier New" w:eastAsiaTheme="minorHAnsi" w:hAnsi="Courier New" w:cs="Courier New"/>
+          <w:color w:val="000000" w:themeColor="text1"/>
+          <w:sz w:val="24"/>
+          <w:lang w:bidi="ar-SA"/>
+        </w:rPr>
+      </w:pPr>
       <w:r>
         <w:rPr>
           <w:rFonts w:ascii="Courier New" w:eastAsiaTheme="minorHAnsi" w:hAnsi="Courier New" w:cs="Courier New"/>
@@ -4221,8 +4359,9 @@
           <w:sz w:val="24"/>
           <w:lang w:bidi="ar-SA"/>
         </w:rPr>
-        <w:t>input</w:t>
-      </w:r>
+        <w:t>–</w:t>
+      </w:r>
+      <w:proofErr w:type="gramStart"/>
       <w:r>
         <w:rPr>
           <w:rFonts w:ascii="Courier New" w:eastAsiaTheme="minorHAnsi" w:hAnsi="Courier New" w:cs="Courier New"/>
@@ -4230,117 +4369,7 @@
           <w:sz w:val="24"/>
           <w:lang w:bidi="ar-SA"/>
         </w:rPr>
-        <w:t xml:space="preserve"> </w:t>
-      </w:r>
-      <w:r>
-        <w:rPr>
-          <w:rFonts w:eastAsiaTheme="minorHAnsi" w:cstheme="majorBidi"/>
-          <w:color w:val="000000" w:themeColor="text1"/>
-          <w:szCs w:val="28"/>
-          <w:lang w:bidi="ar-SA"/>
-        </w:rPr>
-        <w:t xml:space="preserve">: </w:t>
-      </w:r>
-      <w:r>
-        <w:rPr>
-          <w:rFonts w:eastAsiaTheme="minorHAnsi" w:cstheme="majorBidi"/>
-          <w:color w:val="000000" w:themeColor="text1"/>
-          <w:szCs w:val="28"/>
-          <w:lang w:bidi="ar-SA"/>
-        </w:rPr>
-        <w:t>[</w:t>
-      </w:r>
-      <w:proofErr w:type="spellStart"/>
-      <w:r>
-        <w:rPr>
-          <w:rFonts w:eastAsiaTheme="minorHAnsi" w:cstheme="majorBidi"/>
-          <w:color w:val="000000" w:themeColor="text1"/>
-          <w:szCs w:val="28"/>
-          <w:lang w:bidi="ar-SA"/>
-        </w:rPr>
-        <w:t>string</w:t>
-      </w:r>
-      <w:r>
-        <w:rPr>
-          <w:rFonts w:eastAsiaTheme="minorHAnsi" w:cstheme="majorBidi"/>
-          <w:color w:val="000000" w:themeColor="text1"/>
-          <w:szCs w:val="28"/>
-          <w:lang w:bidi="ar-SA"/>
-        </w:rPr>
-        <w:t>:file</w:t>
-      </w:r>
-      <w:proofErr w:type="spellEnd"/>
-      <w:r>
-        <w:rPr>
-          <w:rFonts w:eastAsiaTheme="minorHAnsi" w:cstheme="majorBidi"/>
-          <w:color w:val="000000" w:themeColor="text1"/>
-          <w:szCs w:val="28"/>
-          <w:lang w:bidi="ar-SA"/>
-        </w:rPr>
-        <w:t xml:space="preserve"> name</w:t>
-      </w:r>
-      <w:r>
-        <w:rPr>
-          <w:rFonts w:eastAsiaTheme="minorHAnsi" w:cstheme="majorBidi"/>
-          <w:color w:val="000000" w:themeColor="text1"/>
-          <w:szCs w:val="28"/>
-          <w:lang w:bidi="ar-SA"/>
-        </w:rPr>
-        <w:t xml:space="preserve">] </w:t>
-      </w:r>
-      <w:r>
-        <w:rPr>
-          <w:rFonts w:eastAsiaTheme="minorHAnsi" w:cstheme="majorBidi"/>
-          <w:color w:val="000000" w:themeColor="text1"/>
-          <w:szCs w:val="28"/>
-          <w:lang w:bidi="ar-SA"/>
-        </w:rPr>
-        <w:t xml:space="preserve">select </w:t>
-      </w:r>
-      <w:r>
-        <w:rPr>
-          <w:rFonts w:eastAsiaTheme="minorHAnsi" w:cstheme="majorBidi"/>
-          <w:color w:val="000000" w:themeColor="text1"/>
-          <w:szCs w:val="28"/>
-          <w:lang w:bidi="ar-SA"/>
-        </w:rPr>
-        <w:t xml:space="preserve">by name </w:t>
-      </w:r>
-      <w:r>
-        <w:rPr>
-          <w:rFonts w:eastAsiaTheme="minorHAnsi" w:cstheme="majorBidi"/>
-          <w:color w:val="000000" w:themeColor="text1"/>
-          <w:szCs w:val="28"/>
-          <w:lang w:bidi="ar-SA"/>
-        </w:rPr>
-        <w:t>a specific file</w:t>
-      </w:r>
-      <w:r>
-        <w:rPr>
-          <w:rFonts w:eastAsiaTheme="minorHAnsi" w:cstheme="majorBidi"/>
-          <w:color w:val="000000" w:themeColor="text1"/>
-          <w:szCs w:val="28"/>
-          <w:lang w:bidi="ar-SA"/>
-        </w:rPr>
-        <w:t xml:space="preserve"> to run on</w:t>
-      </w:r>
-      <w:r>
-        <w:rPr>
-          <w:rFonts w:eastAsiaTheme="minorHAnsi" w:cstheme="majorBidi"/>
-          <w:color w:val="000000" w:themeColor="text1"/>
-          <w:szCs w:val="28"/>
-          <w:lang w:bidi="ar-SA"/>
-        </w:rPr>
-        <w:t xml:space="preserve"> from the input folder </w:t>
-      </w:r>
-      <w:r>
-        <w:rPr>
-          <w:rFonts w:eastAsiaTheme="minorHAnsi" w:cstheme="majorBidi"/>
-          <w:color w:val="000000" w:themeColor="text1"/>
-          <w:szCs w:val="28"/>
-          <w:lang w:bidi="ar-SA"/>
-        </w:rPr>
-        <w:t xml:space="preserve">(overridden by the switch </w:t>
+        <w:t>input</w:t>
       </w:r>
       <w:r>
         <w:rPr>
@@ -4349,29 +4378,128 @@
           <w:sz w:val="24"/>
           <w:lang w:bidi="ar-SA"/>
         </w:rPr>
-        <w:t>-size</w:t>
-      </w:r>
-      <w:r>
-        <w:rPr>
-          <w:rFonts w:eastAsiaTheme="minorHAnsi" w:cstheme="majorBidi"/>
-          <w:color w:val="000000" w:themeColor="text1"/>
-          <w:szCs w:val="28"/>
-          <w:lang w:bidi="ar-SA"/>
-        </w:rPr>
-        <w:t>)</w:t>
-      </w:r>
-    </w:p>
-    <w:p>
-      <w:pPr>
-        <w:pStyle w:val="ListParagraph"/>
-        <w:ind w:left="2520" w:hanging="720"/>
-        <w:rPr>
-          <w:rFonts w:ascii="Courier New" w:eastAsiaTheme="minorHAnsi" w:hAnsi="Courier New" w:cs="Courier New"/>
-          <w:color w:val="000000" w:themeColor="text1"/>
-          <w:sz w:val="24"/>
-          <w:lang w:bidi="ar-SY"/>
-        </w:rPr>
-      </w:pPr>
+        <w:t xml:space="preserve"> </w:t>
+      </w:r>
+      <w:r>
+        <w:rPr>
+          <w:rFonts w:eastAsiaTheme="minorHAnsi" w:cstheme="majorBidi"/>
+          <w:color w:val="000000" w:themeColor="text1"/>
+          <w:szCs w:val="28"/>
+          <w:lang w:bidi="ar-SA"/>
+        </w:rPr>
+        <w:t>:</w:t>
+      </w:r>
+      <w:proofErr w:type="gramEnd"/>
+      <w:r>
+        <w:rPr>
+          <w:rFonts w:eastAsiaTheme="minorHAnsi" w:cstheme="majorBidi"/>
+          <w:color w:val="000000" w:themeColor="text1"/>
+          <w:szCs w:val="28"/>
+          <w:lang w:bidi="ar-SA"/>
+        </w:rPr>
+        <w:t xml:space="preserve"> </w:t>
+      </w:r>
+      <w:r>
+        <w:rPr>
+          <w:rFonts w:eastAsiaTheme="minorHAnsi" w:cstheme="majorBidi"/>
+          <w:color w:val="000000" w:themeColor="text1"/>
+          <w:szCs w:val="28"/>
+          <w:lang w:bidi="ar-SA"/>
+        </w:rPr>
+        <w:t>[</w:t>
+      </w:r>
+      <w:proofErr w:type="spellStart"/>
+      <w:r>
+        <w:rPr>
+          <w:rFonts w:eastAsiaTheme="minorHAnsi" w:cstheme="majorBidi"/>
+          <w:color w:val="000000" w:themeColor="text1"/>
+          <w:szCs w:val="28"/>
+          <w:lang w:bidi="ar-SA"/>
+        </w:rPr>
+        <w:t>string</w:t>
+      </w:r>
+      <w:r>
+        <w:rPr>
+          <w:rFonts w:eastAsiaTheme="minorHAnsi" w:cstheme="majorBidi"/>
+          <w:color w:val="000000" w:themeColor="text1"/>
+          <w:szCs w:val="28"/>
+          <w:lang w:bidi="ar-SA"/>
+        </w:rPr>
+        <w:t>:file</w:t>
+      </w:r>
+      <w:proofErr w:type="spellEnd"/>
+      <w:r>
+        <w:rPr>
+          <w:rFonts w:eastAsiaTheme="minorHAnsi" w:cstheme="majorBidi"/>
+          <w:color w:val="000000" w:themeColor="text1"/>
+          <w:szCs w:val="28"/>
+          <w:lang w:bidi="ar-SA"/>
+        </w:rPr>
+        <w:t xml:space="preserve"> name</w:t>
+      </w:r>
+      <w:r>
+        <w:rPr>
+          <w:rFonts w:eastAsiaTheme="minorHAnsi" w:cstheme="majorBidi"/>
+          <w:color w:val="000000" w:themeColor="text1"/>
+          <w:szCs w:val="28"/>
+          <w:lang w:bidi="ar-SA"/>
+        </w:rPr>
+        <w:t xml:space="preserve">] </w:t>
+      </w:r>
+      <w:r>
+        <w:rPr>
+          <w:rFonts w:eastAsiaTheme="minorHAnsi" w:cstheme="majorBidi"/>
+          <w:color w:val="000000" w:themeColor="text1"/>
+          <w:szCs w:val="28"/>
+          <w:lang w:bidi="ar-SA"/>
+        </w:rPr>
+        <w:t xml:space="preserve">select </w:t>
+      </w:r>
+      <w:r>
+        <w:rPr>
+          <w:rFonts w:eastAsiaTheme="minorHAnsi" w:cstheme="majorBidi"/>
+          <w:color w:val="000000" w:themeColor="text1"/>
+          <w:szCs w:val="28"/>
+          <w:lang w:bidi="ar-SA"/>
+        </w:rPr>
+        <w:t xml:space="preserve">by name </w:t>
+      </w:r>
+      <w:r>
+        <w:rPr>
+          <w:rFonts w:eastAsiaTheme="minorHAnsi" w:cstheme="majorBidi"/>
+          <w:color w:val="000000" w:themeColor="text1"/>
+          <w:szCs w:val="28"/>
+          <w:lang w:bidi="ar-SA"/>
+        </w:rPr>
+        <w:t>a specific file</w:t>
+      </w:r>
+      <w:r>
+        <w:rPr>
+          <w:rFonts w:eastAsiaTheme="minorHAnsi" w:cstheme="majorBidi"/>
+          <w:color w:val="000000" w:themeColor="text1"/>
+          <w:szCs w:val="28"/>
+          <w:lang w:bidi="ar-SA"/>
+        </w:rPr>
+        <w:t xml:space="preserve"> to run on</w:t>
+      </w:r>
+      <w:r>
+        <w:rPr>
+          <w:rFonts w:eastAsiaTheme="minorHAnsi" w:cstheme="majorBidi"/>
+          <w:color w:val="000000" w:themeColor="text1"/>
+          <w:szCs w:val="28"/>
+          <w:lang w:bidi="ar-SA"/>
+        </w:rPr>
+        <w:t xml:space="preserve"> from the input folder </w:t>
+      </w:r>
+      <w:r>
+        <w:rPr>
+          <w:rFonts w:eastAsiaTheme="minorHAnsi" w:cstheme="majorBidi"/>
+          <w:color w:val="000000" w:themeColor="text1"/>
+          <w:szCs w:val="28"/>
+          <w:lang w:bidi="ar-SA"/>
+        </w:rPr>
+        <w:t xml:space="preserve">(overridden by the switch </w:t>
+      </w:r>
       <w:r>
         <w:rPr>
           <w:rFonts w:ascii="Courier New" w:eastAsiaTheme="minorHAnsi" w:hAnsi="Courier New" w:cs="Courier New"/>
@@ -4379,112 +4507,16 @@
           <w:sz w:val="24"/>
           <w:lang w:bidi="ar-SA"/>
         </w:rPr>
-        <w:t xml:space="preserve">-add </w:t>
-      </w:r>
-      <w:r>
-        <w:rPr>
-          <w:rFonts w:eastAsiaTheme="minorHAnsi" w:cstheme="majorBidi"/>
-          <w:color w:val="000000" w:themeColor="text1"/>
-          <w:szCs w:val="28"/>
-          <w:lang w:bidi="ar-SA"/>
-        </w:rPr>
-        <w:t>:</w:t>
-      </w:r>
-      <w:r>
-        <w:rPr>
-          <w:rFonts w:eastAsiaTheme="minorHAnsi" w:cstheme="majorBidi"/>
-          <w:color w:val="000000" w:themeColor="text1"/>
-          <w:szCs w:val="28"/>
-          <w:lang w:bidi="ar-SA"/>
-        </w:rPr>
-        <w:t xml:space="preserve"> [</w:t>
-      </w:r>
-      <w:proofErr w:type="spellStart"/>
-      <w:r>
-        <w:rPr>
-          <w:rFonts w:eastAsiaTheme="minorHAnsi" w:cstheme="majorBidi"/>
-          <w:color w:val="000000" w:themeColor="text1"/>
-          <w:szCs w:val="28"/>
-          <w:lang w:bidi="ar-SA"/>
-        </w:rPr>
-        <w:t>string</w:t>
-      </w:r>
-      <w:r>
-        <w:rPr>
-          <w:rFonts w:eastAsiaTheme="minorHAnsi" w:cstheme="majorBidi"/>
-          <w:color w:val="000000" w:themeColor="text1"/>
-          <w:szCs w:val="28"/>
-          <w:lang w:bidi="ar-SA"/>
-        </w:rPr>
-        <w:t>:folder</w:t>
-      </w:r>
-      <w:proofErr w:type="spellEnd"/>
-      <w:r>
-        <w:rPr>
-          <w:rFonts w:eastAsiaTheme="minorHAnsi" w:cstheme="majorBidi"/>
-          <w:color w:val="000000" w:themeColor="text1"/>
-          <w:szCs w:val="28"/>
-          <w:lang w:bidi="ar-SA"/>
-        </w:rPr>
-        <w:t xml:space="preserve"> path</w:t>
-      </w:r>
-      <w:r>
-        <w:rPr>
-          <w:rFonts w:eastAsiaTheme="minorHAnsi" w:cstheme="majorBidi"/>
-          <w:color w:val="000000" w:themeColor="text1"/>
-          <w:szCs w:val="28"/>
-          <w:lang w:bidi="ar-SA"/>
-        </w:rPr>
-        <w:t xml:space="preserve">] </w:t>
-      </w:r>
-      <w:r>
-        <w:rPr>
-          <w:rFonts w:eastAsiaTheme="minorHAnsi" w:cstheme="majorBidi"/>
-          <w:color w:val="000000" w:themeColor="text1"/>
-          <w:szCs w:val="28"/>
-          <w:lang w:bidi="ar-SA"/>
-        </w:rPr>
-        <w:t xml:space="preserve">an option that allows to add standard input to an </w:t>
-      </w:r>
-      <w:proofErr w:type="spellStart"/>
-      <w:r>
-        <w:rPr>
-          <w:rFonts w:eastAsiaTheme="minorHAnsi" w:cstheme="majorBidi"/>
-          <w:color w:val="000000" w:themeColor="text1"/>
-          <w:szCs w:val="28"/>
-          <w:lang w:bidi="ar-SA"/>
-        </w:rPr>
-        <w:t>exsiting</w:t>
-      </w:r>
-      <w:proofErr w:type="spellEnd"/>
-      <w:r>
-        <w:rPr>
-          <w:rFonts w:eastAsiaTheme="minorHAnsi" w:cstheme="majorBidi"/>
-          <w:color w:val="000000" w:themeColor="text1"/>
-          <w:szCs w:val="28"/>
-          <w:lang w:bidi="ar-SA"/>
-        </w:rPr>
-        <w:t xml:space="preserve"> .</w:t>
-      </w:r>
-      <w:proofErr w:type="spellStart"/>
-      <w:r>
-        <w:rPr>
-          <w:rFonts w:eastAsiaTheme="minorHAnsi" w:cstheme="majorBidi"/>
-          <w:color w:val="000000" w:themeColor="text1"/>
-          <w:szCs w:val="28"/>
-          <w:lang w:bidi="ar-SA"/>
-        </w:rPr>
-        <w:t>sai</w:t>
-      </w:r>
-      <w:proofErr w:type="spellEnd"/>
-      <w:r>
-        <w:rPr>
-          <w:rFonts w:eastAsiaTheme="minorHAnsi" w:cstheme="majorBidi"/>
-          <w:color w:val="000000" w:themeColor="text1"/>
-          <w:szCs w:val="28"/>
-          <w:lang w:bidi="ar-SA"/>
-        </w:rPr>
-        <w:t xml:space="preserve"> file </w:t>
+        <w:t>-size</w:t>
+      </w:r>
+      <w:r>
+        <w:rPr>
+          <w:rFonts w:eastAsiaTheme="minorHAnsi" w:cstheme="majorBidi"/>
+          <w:color w:val="000000" w:themeColor="text1"/>
+          <w:szCs w:val="28"/>
+          <w:lang w:bidi="ar-SA"/>
+        </w:rPr>
+        <w:t>)</w:t>
       </w:r>
     </w:p>
     <w:p>
@@ -4492,10 +4524,10 @@
         <w:pStyle w:val="ListParagraph"/>
         <w:ind w:left="2520" w:hanging="720"/>
         <w:rPr>
-          <w:rFonts w:eastAsiaTheme="minorHAnsi" w:cstheme="majorBidi"/>
-          <w:color w:val="000000" w:themeColor="text1"/>
-          <w:szCs w:val="28"/>
-          <w:lang w:bidi="ar-SA"/>
+          <w:rFonts w:ascii="Courier New" w:eastAsiaTheme="minorHAnsi" w:hAnsi="Courier New" w:cs="Courier New"/>
+          <w:color w:val="000000" w:themeColor="text1"/>
+          <w:sz w:val="24"/>
+          <w:lang w:bidi="ar-SY"/>
         </w:rPr>
       </w:pPr>
       <w:r>
@@ -4505,94 +4537,9 @@
           <w:sz w:val="24"/>
           <w:lang w:bidi="ar-SA"/>
         </w:rPr>
-        <w:t xml:space="preserve">-work </w:t>
-      </w:r>
-      <w:r>
-        <w:rPr>
-          <w:rFonts w:eastAsiaTheme="minorHAnsi" w:cstheme="majorBidi"/>
-          <w:color w:val="000000" w:themeColor="text1"/>
-          <w:szCs w:val="28"/>
-          <w:lang w:bidi="ar-SA"/>
-        </w:rPr>
-        <w:t>:</w:t>
-      </w:r>
-      <w:r>
-        <w:rPr>
-          <w:rFonts w:eastAsiaTheme="minorHAnsi" w:cstheme="majorBidi"/>
-          <w:color w:val="000000" w:themeColor="text1"/>
-          <w:szCs w:val="28"/>
-          <w:lang w:bidi="ar-SA"/>
-        </w:rPr>
-        <w:t xml:space="preserve"> [</w:t>
-      </w:r>
-      <w:proofErr w:type="spellStart"/>
-      <w:r>
-        <w:rPr>
-          <w:rFonts w:eastAsiaTheme="minorHAnsi" w:cstheme="majorBidi"/>
-          <w:color w:val="000000" w:themeColor="text1"/>
-          <w:szCs w:val="28"/>
-          <w:lang w:bidi="ar-SA"/>
-        </w:rPr>
-        <w:t>string</w:t>
-      </w:r>
-      <w:r>
-        <w:rPr>
-          <w:rFonts w:eastAsiaTheme="minorHAnsi" w:cstheme="majorBidi"/>
-          <w:color w:val="000000" w:themeColor="text1"/>
-          <w:szCs w:val="28"/>
-          <w:lang w:bidi="ar-SA"/>
-        </w:rPr>
-        <w:t>:folder</w:t>
-      </w:r>
-      <w:proofErr w:type="spellEnd"/>
-      <w:r>
-        <w:rPr>
-          <w:rFonts w:eastAsiaTheme="minorHAnsi" w:cstheme="majorBidi"/>
-          <w:color w:val="000000" w:themeColor="text1"/>
-          <w:szCs w:val="28"/>
-          <w:lang w:bidi="ar-SA"/>
-        </w:rPr>
-        <w:t xml:space="preserve"> name</w:t>
-      </w:r>
-      <w:r>
-        <w:rPr>
-          <w:rFonts w:eastAsiaTheme="minorHAnsi" w:cstheme="majorBidi"/>
-          <w:color w:val="000000" w:themeColor="text1"/>
-          <w:szCs w:val="28"/>
-          <w:lang w:bidi="ar-SA"/>
-        </w:rPr>
-        <w:t>]</w:t>
-      </w:r>
-      <w:r>
-        <w:rPr>
-          <w:rFonts w:eastAsiaTheme="minorHAnsi" w:cstheme="majorBidi"/>
-          <w:color w:val="000000" w:themeColor="text1"/>
-          <w:szCs w:val="28"/>
-          <w:lang w:bidi="ar-SA"/>
-        </w:rPr>
-        <w:t xml:space="preserve"> an option to determine the name of the work folder (inside of the default CRC)</w:t>
-      </w:r>
-      <w:r>
-        <w:rPr>
-          <w:rFonts w:eastAsiaTheme="minorHAnsi" w:cstheme="majorBidi"/>
-          <w:color w:val="000000" w:themeColor="text1"/>
-          <w:szCs w:val="28"/>
-          <w:lang w:bidi="ar-SA"/>
-        </w:rPr>
-        <w:t xml:space="preserve"> </w:t>
-      </w:r>
-    </w:p>
-    <w:p>
-      <w:pPr>
-        <w:pStyle w:val="ListParagraph"/>
-        <w:ind w:left="2520" w:hanging="720"/>
-        <w:rPr>
-          <w:rFonts w:eastAsiaTheme="minorHAnsi" w:cstheme="majorBidi"/>
-          <w:color w:val="000000" w:themeColor="text1"/>
-          <w:szCs w:val="28"/>
-          <w:lang w:bidi="ar-SA"/>
-        </w:rPr>
-      </w:pPr>
+        <w:t>-</w:t>
+      </w:r>
+      <w:proofErr w:type="gramStart"/>
       <w:r>
         <w:rPr>
           <w:rFonts w:ascii="Courier New" w:eastAsiaTheme="minorHAnsi" w:hAnsi="Courier New" w:cs="Courier New"/>
@@ -4600,29 +4547,136 @@
           <w:sz w:val="24"/>
           <w:lang w:bidi="ar-SA"/>
         </w:rPr>
-        <w:t xml:space="preserve">-debug </w:t>
-      </w:r>
-      <w:r>
-        <w:rPr>
-          <w:rFonts w:eastAsiaTheme="minorHAnsi" w:cstheme="majorBidi"/>
-          <w:color w:val="000000" w:themeColor="text1"/>
-          <w:szCs w:val="28"/>
-          <w:lang w:bidi="ar-SA"/>
-        </w:rPr>
-        <w:t>: [] creates log files that gives information about the processing steps, sizes of the saved files and timings</w:t>
+        <w:t xml:space="preserve">add </w:t>
+      </w:r>
+      <w:r>
+        <w:rPr>
+          <w:rFonts w:eastAsiaTheme="minorHAnsi" w:cstheme="majorBidi"/>
+          <w:color w:val="000000" w:themeColor="text1"/>
+          <w:szCs w:val="28"/>
+          <w:lang w:bidi="ar-SA"/>
+        </w:rPr>
+        <w:t>:</w:t>
+      </w:r>
+      <w:proofErr w:type="gramEnd"/>
+      <w:r>
+        <w:rPr>
+          <w:rFonts w:eastAsiaTheme="minorHAnsi" w:cstheme="majorBidi"/>
+          <w:color w:val="000000" w:themeColor="text1"/>
+          <w:szCs w:val="28"/>
+          <w:lang w:bidi="ar-SA"/>
+        </w:rPr>
+        <w:t xml:space="preserve"> [</w:t>
+      </w:r>
+      <w:proofErr w:type="spellStart"/>
+      <w:r>
+        <w:rPr>
+          <w:rFonts w:eastAsiaTheme="minorHAnsi" w:cstheme="majorBidi"/>
+          <w:color w:val="000000" w:themeColor="text1"/>
+          <w:szCs w:val="28"/>
+          <w:lang w:bidi="ar-SA"/>
+        </w:rPr>
+        <w:t>string</w:t>
+      </w:r>
+      <w:r>
+        <w:rPr>
+          <w:rFonts w:eastAsiaTheme="minorHAnsi" w:cstheme="majorBidi"/>
+          <w:color w:val="000000" w:themeColor="text1"/>
+          <w:szCs w:val="28"/>
+          <w:lang w:bidi="ar-SA"/>
+        </w:rPr>
+        <w:t>:folder</w:t>
+      </w:r>
+      <w:proofErr w:type="spellEnd"/>
+      <w:r>
+        <w:rPr>
+          <w:rFonts w:eastAsiaTheme="minorHAnsi" w:cstheme="majorBidi"/>
+          <w:color w:val="000000" w:themeColor="text1"/>
+          <w:szCs w:val="28"/>
+          <w:lang w:bidi="ar-SA"/>
+        </w:rPr>
+        <w:t xml:space="preserve"> path</w:t>
+      </w:r>
+      <w:r>
+        <w:rPr>
+          <w:rFonts w:eastAsiaTheme="minorHAnsi" w:cstheme="majorBidi"/>
+          <w:color w:val="000000" w:themeColor="text1"/>
+          <w:szCs w:val="28"/>
+          <w:lang w:bidi="ar-SA"/>
+        </w:rPr>
+        <w:t xml:space="preserve">] </w:t>
+      </w:r>
+      <w:r>
+        <w:rPr>
+          <w:rFonts w:eastAsiaTheme="minorHAnsi" w:cstheme="majorBidi"/>
+          <w:color w:val="000000" w:themeColor="text1"/>
+          <w:szCs w:val="28"/>
+          <w:lang w:bidi="ar-SA"/>
+        </w:rPr>
+        <w:t xml:space="preserve">an option that allows to add standard input to an </w:t>
+      </w:r>
+      <w:proofErr w:type="spellStart"/>
+      <w:r>
+        <w:rPr>
+          <w:rFonts w:eastAsiaTheme="minorHAnsi" w:cstheme="majorBidi"/>
+          <w:color w:val="000000" w:themeColor="text1"/>
+          <w:szCs w:val="28"/>
+          <w:lang w:bidi="ar-SA"/>
+        </w:rPr>
+        <w:t>exsiting</w:t>
+      </w:r>
+      <w:proofErr w:type="spellEnd"/>
+      <w:r>
+        <w:rPr>
+          <w:rFonts w:eastAsiaTheme="minorHAnsi" w:cstheme="majorBidi"/>
+          <w:color w:val="000000" w:themeColor="text1"/>
+          <w:szCs w:val="28"/>
+          <w:lang w:bidi="ar-SA"/>
+        </w:rPr>
+        <w:t xml:space="preserve"> .</w:t>
+      </w:r>
+      <w:proofErr w:type="spellStart"/>
+      <w:r>
+        <w:rPr>
+          <w:rFonts w:eastAsiaTheme="minorHAnsi" w:cstheme="majorBidi"/>
+          <w:color w:val="000000" w:themeColor="text1"/>
+          <w:szCs w:val="28"/>
+          <w:lang w:bidi="ar-SA"/>
+        </w:rPr>
+        <w:t>sai</w:t>
+      </w:r>
+      <w:proofErr w:type="spellEnd"/>
+      <w:r>
+        <w:rPr>
+          <w:rFonts w:eastAsiaTheme="minorHAnsi" w:cstheme="majorBidi"/>
+          <w:color w:val="000000" w:themeColor="text1"/>
+          <w:szCs w:val="28"/>
+          <w:lang w:bidi="ar-SA"/>
+        </w:rPr>
+        <w:t xml:space="preserve"> file </w:t>
       </w:r>
     </w:p>
     <w:p>
       <w:pPr>
         <w:pStyle w:val="ListParagraph"/>
         <w:ind w:left="2520" w:hanging="720"/>
+        <w:rPr>
+          <w:rFonts w:eastAsiaTheme="minorHAnsi" w:cstheme="majorBidi"/>
+          <w:color w:val="000000" w:themeColor="text1"/>
+          <w:szCs w:val="28"/>
+          <w:lang w:bidi="ar-SA"/>
+        </w:rPr>
+      </w:pPr>
+      <w:r>
         <w:rPr>
           <w:rFonts w:ascii="Courier New" w:eastAsiaTheme="minorHAnsi" w:hAnsi="Courier New" w:cs="Courier New"/>
           <w:color w:val="2A00FF"/>
           <w:sz w:val="24"/>
           <w:lang w:bidi="ar-SA"/>
         </w:rPr>
-      </w:pPr>
+        <w:t>-</w:t>
+      </w:r>
+      <w:proofErr w:type="gramStart"/>
       <w:r>
         <w:rPr>
           <w:rFonts w:ascii="Courier New" w:eastAsiaTheme="minorHAnsi" w:hAnsi="Courier New" w:cs="Courier New"/>
@@ -4630,16 +4684,182 @@
           <w:sz w:val="24"/>
           <w:lang w:bidi="ar-SA"/>
         </w:rPr>
-        <w:t xml:space="preserve">-progress </w:t>
-      </w:r>
-      <w:r>
-        <w:rPr>
-          <w:rFonts w:eastAsiaTheme="minorHAnsi" w:cstheme="majorBidi"/>
-          <w:color w:val="000000" w:themeColor="text1"/>
-          <w:szCs w:val="28"/>
-          <w:lang w:bidi="ar-SA"/>
-        </w:rPr>
-        <w:t xml:space="preserve">: [] </w:t>
+        <w:t xml:space="preserve">work </w:t>
+      </w:r>
+      <w:r>
+        <w:rPr>
+          <w:rFonts w:eastAsiaTheme="minorHAnsi" w:cstheme="majorBidi"/>
+          <w:color w:val="000000" w:themeColor="text1"/>
+          <w:szCs w:val="28"/>
+          <w:lang w:bidi="ar-SA"/>
+        </w:rPr>
+        <w:t>:</w:t>
+      </w:r>
+      <w:proofErr w:type="gramEnd"/>
+      <w:r>
+        <w:rPr>
+          <w:rFonts w:eastAsiaTheme="minorHAnsi" w:cstheme="majorBidi"/>
+          <w:color w:val="000000" w:themeColor="text1"/>
+          <w:szCs w:val="28"/>
+          <w:lang w:bidi="ar-SA"/>
+        </w:rPr>
+        <w:t xml:space="preserve"> [</w:t>
+      </w:r>
+      <w:proofErr w:type="spellStart"/>
+      <w:r>
+        <w:rPr>
+          <w:rFonts w:eastAsiaTheme="minorHAnsi" w:cstheme="majorBidi"/>
+          <w:color w:val="000000" w:themeColor="text1"/>
+          <w:szCs w:val="28"/>
+          <w:lang w:bidi="ar-SA"/>
+        </w:rPr>
+        <w:t>string</w:t>
+      </w:r>
+      <w:r>
+        <w:rPr>
+          <w:rFonts w:eastAsiaTheme="minorHAnsi" w:cstheme="majorBidi"/>
+          <w:color w:val="000000" w:themeColor="text1"/>
+          <w:szCs w:val="28"/>
+          <w:lang w:bidi="ar-SA"/>
+        </w:rPr>
+        <w:t>:folder</w:t>
+      </w:r>
+      <w:proofErr w:type="spellEnd"/>
+      <w:r>
+        <w:rPr>
+          <w:rFonts w:eastAsiaTheme="minorHAnsi" w:cstheme="majorBidi"/>
+          <w:color w:val="000000" w:themeColor="text1"/>
+          <w:szCs w:val="28"/>
+          <w:lang w:bidi="ar-SA"/>
+        </w:rPr>
+        <w:t xml:space="preserve"> name</w:t>
+      </w:r>
+      <w:r>
+        <w:rPr>
+          <w:rFonts w:eastAsiaTheme="minorHAnsi" w:cstheme="majorBidi"/>
+          <w:color w:val="000000" w:themeColor="text1"/>
+          <w:szCs w:val="28"/>
+          <w:lang w:bidi="ar-SA"/>
+        </w:rPr>
+        <w:t>]</w:t>
+      </w:r>
+      <w:r>
+        <w:rPr>
+          <w:rFonts w:eastAsiaTheme="minorHAnsi" w:cstheme="majorBidi"/>
+          <w:color w:val="000000" w:themeColor="text1"/>
+          <w:szCs w:val="28"/>
+          <w:lang w:bidi="ar-SA"/>
+        </w:rPr>
+        <w:t xml:space="preserve"> an option to determine the name of the work folder (inside of the default CRC)</w:t>
+      </w:r>
+      <w:r>
+        <w:rPr>
+          <w:rFonts w:eastAsiaTheme="minorHAnsi" w:cstheme="majorBidi"/>
+          <w:color w:val="000000" w:themeColor="text1"/>
+          <w:szCs w:val="28"/>
+          <w:lang w:bidi="ar-SA"/>
+        </w:rPr>
+        <w:t xml:space="preserve"> </w:t>
+      </w:r>
+    </w:p>
+    <w:p>
+      <w:pPr>
+        <w:pStyle w:val="ListParagraph"/>
+        <w:ind w:left="2520" w:hanging="720"/>
+        <w:rPr>
+          <w:rFonts w:eastAsiaTheme="minorHAnsi" w:cstheme="majorBidi"/>
+          <w:color w:val="000000" w:themeColor="text1"/>
+          <w:szCs w:val="28"/>
+          <w:lang w:bidi="ar-SA"/>
+        </w:rPr>
+      </w:pPr>
+      <w:r>
+        <w:rPr>
+          <w:rFonts w:ascii="Courier New" w:eastAsiaTheme="minorHAnsi" w:hAnsi="Courier New" w:cs="Courier New"/>
+          <w:color w:val="2A00FF"/>
+          <w:sz w:val="24"/>
+          <w:lang w:bidi="ar-SA"/>
+        </w:rPr>
+        <w:t>-</w:t>
+      </w:r>
+      <w:proofErr w:type="gramStart"/>
+      <w:r>
+        <w:rPr>
+          <w:rFonts w:ascii="Courier New" w:eastAsiaTheme="minorHAnsi" w:hAnsi="Courier New" w:cs="Courier New"/>
+          <w:color w:val="2A00FF"/>
+          <w:sz w:val="24"/>
+          <w:lang w:bidi="ar-SA"/>
+        </w:rPr>
+        <w:t xml:space="preserve">debug </w:t>
+      </w:r>
+      <w:r>
+        <w:rPr>
+          <w:rFonts w:eastAsiaTheme="minorHAnsi" w:cstheme="majorBidi"/>
+          <w:color w:val="000000" w:themeColor="text1"/>
+          <w:szCs w:val="28"/>
+          <w:lang w:bidi="ar-SA"/>
+        </w:rPr>
+        <w:t>:</w:t>
+      </w:r>
+      <w:proofErr w:type="gramEnd"/>
+      <w:r>
+        <w:rPr>
+          <w:rFonts w:eastAsiaTheme="minorHAnsi" w:cstheme="majorBidi"/>
+          <w:color w:val="000000" w:themeColor="text1"/>
+          <w:szCs w:val="28"/>
+          <w:lang w:bidi="ar-SA"/>
+        </w:rPr>
+        <w:t xml:space="preserve"> [] creates log files that gives information about the processing steps, sizes of the saved files and timings</w:t>
+      </w:r>
+    </w:p>
+    <w:p>
+      <w:pPr>
+        <w:pStyle w:val="ListParagraph"/>
+        <w:ind w:left="2520" w:hanging="720"/>
+        <w:rPr>
+          <w:rFonts w:ascii="Courier New" w:eastAsiaTheme="minorHAnsi" w:hAnsi="Courier New" w:cs="Courier New"/>
+          <w:color w:val="2A00FF"/>
+          <w:sz w:val="24"/>
+          <w:lang w:bidi="ar-SA"/>
+        </w:rPr>
+      </w:pPr>
+      <w:r>
+        <w:rPr>
+          <w:rFonts w:ascii="Courier New" w:eastAsiaTheme="minorHAnsi" w:hAnsi="Courier New" w:cs="Courier New"/>
+          <w:color w:val="2A00FF"/>
+          <w:sz w:val="24"/>
+          <w:lang w:bidi="ar-SA"/>
+        </w:rPr>
+        <w:t>-</w:t>
+      </w:r>
+      <w:proofErr w:type="gramStart"/>
+      <w:r>
+        <w:rPr>
+          <w:rFonts w:ascii="Courier New" w:eastAsiaTheme="minorHAnsi" w:hAnsi="Courier New" w:cs="Courier New"/>
+          <w:color w:val="2A00FF"/>
+          <w:sz w:val="24"/>
+          <w:lang w:bidi="ar-SA"/>
+        </w:rPr>
+        <w:t xml:space="preserve">progress </w:t>
+      </w:r>
+      <w:r>
+        <w:rPr>
+          <w:rFonts w:eastAsiaTheme="minorHAnsi" w:cstheme="majorBidi"/>
+          <w:color w:val="000000" w:themeColor="text1"/>
+          <w:szCs w:val="28"/>
+          <w:lang w:bidi="ar-SA"/>
+        </w:rPr>
+        <w:t>:</w:t>
+      </w:r>
+      <w:proofErr w:type="gramEnd"/>
+      <w:r>
+        <w:rPr>
+          <w:rFonts w:eastAsiaTheme="minorHAnsi" w:cstheme="majorBidi"/>
+          <w:color w:val="000000" w:themeColor="text1"/>
+          <w:szCs w:val="28"/>
+          <w:lang w:bidi="ar-SA"/>
+        </w:rPr>
+        <w:t xml:space="preserve"> [] </w:t>
       </w:r>
       <w:r>
         <w:rPr>
@@ -4676,7 +4896,7 @@
           <w:lang w:bidi="ar-SY"/>
         </w:rPr>
       </w:pPr>
-      <w:bookmarkStart w:id="11" w:name="_Toc486190166"/>
+      <w:bookmarkStart w:id="11" w:name="_Toc486598900"/>
       <w:r>
         <w:rPr>
           <w:lang w:bidi="ar-SY"/>
@@ -4708,13 +4928,23 @@
           <w:lang w:bidi="ar-SY"/>
         </w:rPr>
       </w:pPr>
+      <w:proofErr w:type="gramStart"/>
       <w:r>
         <w:rPr>
           <w:rFonts w:ascii="Courier" w:hAnsi="Courier"/>
           <w:szCs w:val="28"/>
           <w:lang w:bidi="ar-SY"/>
         </w:rPr>
-        <w:t>java –</w:t>
+        <w:t>java</w:t>
+      </w:r>
+      <w:proofErr w:type="gramEnd"/>
+      <w:r>
+        <w:rPr>
+          <w:rFonts w:ascii="Courier" w:hAnsi="Courier"/>
+          <w:szCs w:val="28"/>
+          <w:lang w:bidi="ar-SY"/>
+        </w:rPr>
+        <w:t xml:space="preserve"> –</w:t>
       </w:r>
       <w:proofErr w:type="spellStart"/>
       <w:r>
@@ -4865,7 +5095,25 @@
           <w:szCs w:val="28"/>
           <w:lang w:bidi="ar-SY"/>
         </w:rPr>
-        <w:t>java –jar ..\SuffixArray</w:t>
+        <w:t>java –</w:t>
+      </w:r>
+      <w:proofErr w:type="gramStart"/>
+      <w:r>
+        <w:rPr>
+          <w:rFonts w:ascii="Courier" w:hAnsi="Courier"/>
+          <w:szCs w:val="28"/>
+          <w:lang w:bidi="ar-SY"/>
+        </w:rPr>
+        <w:t>jar ..</w:t>
+      </w:r>
+      <w:proofErr w:type="gramEnd"/>
+      <w:r>
+        <w:rPr>
+          <w:rFonts w:ascii="Courier" w:hAnsi="Courier"/>
+          <w:szCs w:val="28"/>
+          <w:lang w:bidi="ar-SY"/>
+        </w:rPr>
+        <w:t>\SuffixArray</w:t>
       </w:r>
       <w:r>
         <w:rPr>
@@ -4931,6 +5179,7 @@
         </w:rPr>
         <w:t>&lt;</w:t>
       </w:r>
+      <w:proofErr w:type="gramStart"/>
       <w:r>
         <w:rPr>
           <w:rFonts w:cstheme="majorBidi"/>
@@ -4939,6 +5188,7 @@
         </w:rPr>
         <w:t>memory</w:t>
       </w:r>
+      <w:proofErr w:type="gramEnd"/>
       <w:r>
         <w:rPr>
           <w:rFonts w:cstheme="majorBidi"/>
@@ -5293,7 +5543,25 @@
           <w:szCs w:val="28"/>
           <w:lang w:bidi="ar-SY"/>
         </w:rPr>
-        <w:t>&lt;switches&gt;</w:t>
+        <w:t>&lt;</w:t>
+      </w:r>
+      <w:proofErr w:type="gramStart"/>
+      <w:r>
+        <w:rPr>
+          <w:rFonts w:cstheme="majorBidi"/>
+          <w:szCs w:val="28"/>
+          <w:lang w:bidi="ar-SY"/>
+        </w:rPr>
+        <w:t>switches</w:t>
+      </w:r>
+      <w:proofErr w:type="gramEnd"/>
+      <w:r>
+        <w:rPr>
+          <w:rFonts w:cstheme="majorBidi"/>
+          <w:szCs w:val="28"/>
+          <w:lang w:bidi="ar-SY"/>
+        </w:rPr>
+        <w:t>&gt;</w:t>
       </w:r>
     </w:p>
     <w:p>
@@ -5314,116 +5582,89 @@
           <w:sz w:val="24"/>
           <w:lang w:bidi="ar-SA"/>
         </w:rPr>
-        <w:t xml:space="preserve">-top </w:t>
-      </w:r>
-      <w:r>
-        <w:rPr>
-          <w:rFonts w:eastAsiaTheme="minorHAnsi" w:cstheme="majorBidi"/>
-          <w:color w:val="000000" w:themeColor="text1"/>
-          <w:szCs w:val="28"/>
-          <w:lang w:bidi="ar-SA"/>
-        </w:rPr>
-        <w:t>: [</w:t>
-      </w:r>
-      <w:proofErr w:type="spellStart"/>
-      <w:r>
-        <w:rPr>
-          <w:rFonts w:eastAsiaTheme="minorHAnsi" w:cstheme="majorBidi"/>
-          <w:color w:val="000000" w:themeColor="text1"/>
-          <w:szCs w:val="28"/>
-          <w:lang w:bidi="ar-SA"/>
-        </w:rPr>
-        <w:t>int</w:t>
-      </w:r>
-      <w:proofErr w:type="spellEnd"/>
-      <w:r>
-        <w:rPr>
-          <w:rFonts w:eastAsiaTheme="minorHAnsi" w:cstheme="majorBidi"/>
-          <w:color w:val="000000" w:themeColor="text1"/>
-          <w:szCs w:val="28"/>
-          <w:lang w:bidi="ar-SA"/>
-        </w:rPr>
-        <w:t>]</w:t>
-      </w:r>
-      <w:r>
-        <w:rPr>
-          <w:rFonts w:eastAsiaTheme="minorHAnsi" w:cstheme="majorBidi"/>
-          <w:color w:val="000000" w:themeColor="text1"/>
-          <w:szCs w:val="28"/>
-          <w:lang w:bidi="ar-SA"/>
-        </w:rPr>
-        <w:t xml:space="preserve"> define the maximal size of the “top” list that is saved into file “top_&lt;CRC&gt;.txt”</w:t>
-      </w:r>
-    </w:p>
-    <w:p>
-      <w:pPr>
-        <w:pStyle w:val="ListParagraph"/>
-        <w:ind w:left="2520" w:hanging="720"/>
+        <w:t>-</w:t>
+      </w:r>
+      <w:proofErr w:type="gramStart"/>
+      <w:r>
         <w:rPr>
           <w:rFonts w:ascii="Courier New" w:eastAsiaTheme="minorHAnsi" w:hAnsi="Courier New" w:cs="Courier New"/>
           <w:color w:val="2A00FF"/>
           <w:sz w:val="24"/>
           <w:lang w:bidi="ar-SA"/>
         </w:rPr>
-      </w:pPr>
-      <w:r>
+        <w:t xml:space="preserve">top </w:t>
+      </w:r>
+      <w:r>
+        <w:rPr>
+          <w:rFonts w:eastAsiaTheme="minorHAnsi" w:cstheme="majorBidi"/>
+          <w:color w:val="000000" w:themeColor="text1"/>
+          <w:szCs w:val="28"/>
+          <w:lang w:bidi="ar-SA"/>
+        </w:rPr>
+        <w:t>:</w:t>
+      </w:r>
+      <w:proofErr w:type="gramEnd"/>
+      <w:r>
+        <w:rPr>
+          <w:rFonts w:eastAsiaTheme="minorHAnsi" w:cstheme="majorBidi"/>
+          <w:color w:val="000000" w:themeColor="text1"/>
+          <w:szCs w:val="28"/>
+          <w:lang w:bidi="ar-SA"/>
+        </w:rPr>
+        <w:t xml:space="preserve"> [</w:t>
+      </w:r>
+      <w:proofErr w:type="spellStart"/>
+      <w:r>
+        <w:rPr>
+          <w:rFonts w:eastAsiaTheme="minorHAnsi" w:cstheme="majorBidi"/>
+          <w:color w:val="000000" w:themeColor="text1"/>
+          <w:szCs w:val="28"/>
+          <w:lang w:bidi="ar-SA"/>
+        </w:rPr>
+        <w:t>int</w:t>
+      </w:r>
+      <w:proofErr w:type="spellEnd"/>
+      <w:r>
+        <w:rPr>
+          <w:rFonts w:eastAsiaTheme="minorHAnsi" w:cstheme="majorBidi"/>
+          <w:color w:val="000000" w:themeColor="text1"/>
+          <w:szCs w:val="28"/>
+          <w:lang w:bidi="ar-SA"/>
+        </w:rPr>
+        <w:t>]</w:t>
+      </w:r>
+      <w:r>
+        <w:rPr>
+          <w:rFonts w:eastAsiaTheme="minorHAnsi" w:cstheme="majorBidi"/>
+          <w:color w:val="000000" w:themeColor="text1"/>
+          <w:szCs w:val="28"/>
+          <w:lang w:bidi="ar-SA"/>
+        </w:rPr>
+        <w:t xml:space="preserve"> define the maximal size of the “top” list that is saved into file “top_&lt;CRC&gt;.txt”</w:t>
+      </w:r>
+    </w:p>
+    <w:p>
+      <w:pPr>
+        <w:pStyle w:val="ListParagraph"/>
+        <w:ind w:left="2520" w:hanging="720"/>
         <w:rPr>
           <w:rFonts w:ascii="Courier New" w:eastAsiaTheme="minorHAnsi" w:hAnsi="Courier New" w:cs="Courier New"/>
           <w:color w:val="2A00FF"/>
           <w:sz w:val="24"/>
           <w:lang w:bidi="ar-SA"/>
         </w:rPr>
-        <w:lastRenderedPageBreak/>
-        <w:t xml:space="preserve">-sort </w:t>
-      </w:r>
-      <w:r>
-        <w:rPr>
-          <w:rFonts w:eastAsiaTheme="minorHAnsi" w:cstheme="majorBidi"/>
-          <w:color w:val="000000" w:themeColor="text1"/>
-          <w:szCs w:val="28"/>
-          <w:lang w:bidi="ar-SA"/>
-        </w:rPr>
-        <w:t>: [</w:t>
-      </w:r>
-      <w:r>
-        <w:rPr>
-          <w:rFonts w:eastAsiaTheme="minorHAnsi" w:cstheme="majorBidi"/>
-          <w:color w:val="000000" w:themeColor="text1"/>
-          <w:szCs w:val="28"/>
-          <w:lang w:bidi="ar-SA"/>
-        </w:rPr>
-        <w:t>1|2</w:t>
-      </w:r>
-      <w:r>
-        <w:rPr>
-          <w:rFonts w:eastAsiaTheme="minorHAnsi" w:cstheme="majorBidi"/>
-          <w:color w:val="000000" w:themeColor="text1"/>
-          <w:szCs w:val="28"/>
-          <w:lang w:bidi="ar-SA"/>
-        </w:rPr>
-        <w:t>]</w:t>
-      </w:r>
-      <w:r>
-        <w:rPr>
-          <w:rFonts w:eastAsiaTheme="minorHAnsi" w:cstheme="majorBidi"/>
-          <w:color w:val="000000" w:themeColor="text1"/>
-          <w:szCs w:val="28"/>
-          <w:lang w:bidi="ar-SA"/>
-        </w:rPr>
-        <w:t xml:space="preserve"> choose 1 for a “top-score” list (default) or 2 for a “top-count” list</w:t>
-      </w:r>
-    </w:p>
-    <w:p>
-      <w:pPr>
-        <w:pStyle w:val="ListParagraph"/>
-        <w:ind w:left="2520" w:hanging="720"/>
+      </w:pPr>
+      <w:r>
         <w:rPr>
           <w:rFonts w:ascii="Courier New" w:eastAsiaTheme="minorHAnsi" w:hAnsi="Courier New" w:cs="Courier New"/>
           <w:color w:val="2A00FF"/>
           <w:sz w:val="24"/>
           <w:lang w:bidi="ar-SA"/>
         </w:rPr>
-      </w:pPr>
+        <w:lastRenderedPageBreak/>
+        <w:t>-</w:t>
+      </w:r>
+      <w:proofErr w:type="gramStart"/>
       <w:r>
         <w:rPr>
           <w:rFonts w:ascii="Courier New" w:eastAsiaTheme="minorHAnsi" w:hAnsi="Courier New" w:cs="Courier New"/>
@@ -5431,19 +5672,66 @@
           <w:sz w:val="24"/>
           <w:lang w:bidi="ar-SA"/>
         </w:rPr>
-        <w:t>-</w:t>
-      </w:r>
-      <w:proofErr w:type="spellStart"/>
-      <w:r>
+        <w:t xml:space="preserve">sort </w:t>
+      </w:r>
+      <w:r>
+        <w:rPr>
+          <w:rFonts w:eastAsiaTheme="minorHAnsi" w:cstheme="majorBidi"/>
+          <w:color w:val="000000" w:themeColor="text1"/>
+          <w:szCs w:val="28"/>
+          <w:lang w:bidi="ar-SA"/>
+        </w:rPr>
+        <w:t>:</w:t>
+      </w:r>
+      <w:proofErr w:type="gramEnd"/>
+      <w:r>
+        <w:rPr>
+          <w:rFonts w:eastAsiaTheme="minorHAnsi" w:cstheme="majorBidi"/>
+          <w:color w:val="000000" w:themeColor="text1"/>
+          <w:szCs w:val="28"/>
+          <w:lang w:bidi="ar-SA"/>
+        </w:rPr>
+        <w:t xml:space="preserve"> [</w:t>
+      </w:r>
+      <w:r>
+        <w:rPr>
+          <w:rFonts w:eastAsiaTheme="minorHAnsi" w:cstheme="majorBidi"/>
+          <w:color w:val="000000" w:themeColor="text1"/>
+          <w:szCs w:val="28"/>
+          <w:lang w:bidi="ar-SA"/>
+        </w:rPr>
+        <w:t>1|2</w:t>
+      </w:r>
+      <w:r>
+        <w:rPr>
+          <w:rFonts w:eastAsiaTheme="minorHAnsi" w:cstheme="majorBidi"/>
+          <w:color w:val="000000" w:themeColor="text1"/>
+          <w:szCs w:val="28"/>
+          <w:lang w:bidi="ar-SA"/>
+        </w:rPr>
+        <w:t>]</w:t>
+      </w:r>
+      <w:r>
+        <w:rPr>
+          <w:rFonts w:eastAsiaTheme="minorHAnsi" w:cstheme="majorBidi"/>
+          <w:color w:val="000000" w:themeColor="text1"/>
+          <w:szCs w:val="28"/>
+          <w:lang w:bidi="ar-SA"/>
+        </w:rPr>
+        <w:t xml:space="preserve"> choose 1 for a “top-score” list (default) or 2 for a “top-count” list</w:t>
+      </w:r>
+    </w:p>
+    <w:p>
+      <w:pPr>
+        <w:pStyle w:val="ListParagraph"/>
+        <w:ind w:left="2520" w:hanging="720"/>
         <w:rPr>
           <w:rFonts w:ascii="Courier New" w:eastAsiaTheme="minorHAnsi" w:hAnsi="Courier New" w:cs="Courier New"/>
           <w:color w:val="2A00FF"/>
           <w:sz w:val="24"/>
           <w:lang w:bidi="ar-SA"/>
         </w:rPr>
-        <w:t>min.count</w:t>
-      </w:r>
-      <w:proofErr w:type="spellEnd"/>
+      </w:pPr>
       <w:r>
         <w:rPr>
           <w:rFonts w:ascii="Courier New" w:eastAsiaTheme="minorHAnsi" w:hAnsi="Courier New" w:cs="Courier New"/>
@@ -5451,87 +5739,20 @@
           <w:sz w:val="24"/>
           <w:lang w:bidi="ar-SA"/>
         </w:rPr>
-        <w:t xml:space="preserve"> </w:t>
-      </w:r>
-      <w:r>
-        <w:rPr>
-          <w:rFonts w:eastAsiaTheme="minorHAnsi" w:cstheme="majorBidi"/>
-          <w:color w:val="000000" w:themeColor="text1"/>
-          <w:szCs w:val="28"/>
-          <w:lang w:bidi="ar-SA"/>
-        </w:rPr>
-        <w:t>: [</w:t>
+        <w:t>-</w:t>
       </w:r>
       <w:proofErr w:type="spellStart"/>
-      <w:r>
-        <w:rPr>
-          <w:rFonts w:eastAsiaTheme="minorHAnsi" w:cstheme="majorBidi"/>
-          <w:color w:val="000000" w:themeColor="text1"/>
-          <w:szCs w:val="28"/>
-          <w:lang w:bidi="ar-SA"/>
-        </w:rPr>
-        <w:t>int</w:t>
-      </w:r>
-      <w:proofErr w:type="spellEnd"/>
-      <w:r>
-        <w:rPr>
-          <w:rFonts w:eastAsiaTheme="minorHAnsi" w:cstheme="majorBidi"/>
-          <w:color w:val="000000" w:themeColor="text1"/>
-          <w:szCs w:val="28"/>
-          <w:lang w:bidi="ar-SA"/>
-        </w:rPr>
-        <w:t>]</w:t>
-      </w:r>
-      <w:r>
-        <w:rPr>
-          <w:rFonts w:eastAsiaTheme="minorHAnsi" w:cstheme="majorBidi"/>
-          <w:color w:val="000000" w:themeColor="text1"/>
-          <w:szCs w:val="28"/>
-          <w:lang w:bidi="ar-SA"/>
-        </w:rPr>
-        <w:t xml:space="preserve"> </w:t>
-      </w:r>
-      <w:r>
-        <w:rPr>
-          <w:rFonts w:eastAsiaTheme="minorHAnsi" w:cstheme="majorBidi"/>
-          <w:color w:val="000000" w:themeColor="text1"/>
-          <w:szCs w:val="28"/>
-          <w:lang w:bidi="ar-SA"/>
-        </w:rPr>
-        <w:t>training option that lists all infixes with a count greater than the given threshold into file “</w:t>
-      </w:r>
-      <w:proofErr w:type="spellStart"/>
-      <w:r>
-        <w:rPr>
-          <w:rFonts w:eastAsiaTheme="minorHAnsi" w:cstheme="majorBidi"/>
-          <w:color w:val="000000" w:themeColor="text1"/>
-          <w:szCs w:val="28"/>
-          <w:lang w:bidi="ar-SA"/>
-        </w:rPr>
-        <w:t>training_count</w:t>
-      </w:r>
-      <w:proofErr w:type="spellEnd"/>
-      <w:r>
-        <w:rPr>
-          <w:rFonts w:eastAsiaTheme="minorHAnsi" w:cstheme="majorBidi"/>
-          <w:color w:val="000000" w:themeColor="text1"/>
-          <w:szCs w:val="28"/>
-          <w:lang w:bidi="ar-SA"/>
-        </w:rPr>
-        <w:t>_&lt;CRC&gt;.txt”</w:t>
-      </w:r>
-    </w:p>
-    <w:p>
-      <w:pPr>
-        <w:pStyle w:val="ListParagraph"/>
-        <w:ind w:left="2520" w:hanging="720"/>
+      <w:proofErr w:type="gramStart"/>
+      <w:r>
         <w:rPr>
           <w:rFonts w:ascii="Courier New" w:eastAsiaTheme="minorHAnsi" w:hAnsi="Courier New" w:cs="Courier New"/>
           <w:color w:val="2A00FF"/>
           <w:sz w:val="24"/>
           <w:lang w:bidi="ar-SA"/>
         </w:rPr>
-      </w:pPr>
+        <w:t>min.count</w:t>
+      </w:r>
+      <w:proofErr w:type="spellEnd"/>
       <w:r>
         <w:rPr>
           <w:rFonts w:ascii="Courier New" w:eastAsiaTheme="minorHAnsi" w:hAnsi="Courier New" w:cs="Courier New"/>
@@ -5539,19 +5760,97 @@
           <w:sz w:val="24"/>
           <w:lang w:bidi="ar-SA"/>
         </w:rPr>
-        <w:t>-</w:t>
+        <w:t xml:space="preserve"> </w:t>
+      </w:r>
+      <w:r>
+        <w:rPr>
+          <w:rFonts w:eastAsiaTheme="minorHAnsi" w:cstheme="majorBidi"/>
+          <w:color w:val="000000" w:themeColor="text1"/>
+          <w:szCs w:val="28"/>
+          <w:lang w:bidi="ar-SA"/>
+        </w:rPr>
+        <w:t>:</w:t>
+      </w:r>
+      <w:proofErr w:type="gramEnd"/>
+      <w:r>
+        <w:rPr>
+          <w:rFonts w:eastAsiaTheme="minorHAnsi" w:cstheme="majorBidi"/>
+          <w:color w:val="000000" w:themeColor="text1"/>
+          <w:szCs w:val="28"/>
+          <w:lang w:bidi="ar-SA"/>
+        </w:rPr>
+        <w:t xml:space="preserve"> [</w:t>
       </w:r>
       <w:proofErr w:type="spellStart"/>
       <w:r>
+        <w:rPr>
+          <w:rFonts w:eastAsiaTheme="minorHAnsi" w:cstheme="majorBidi"/>
+          <w:color w:val="000000" w:themeColor="text1"/>
+          <w:szCs w:val="28"/>
+          <w:lang w:bidi="ar-SA"/>
+        </w:rPr>
+        <w:t>int</w:t>
+      </w:r>
+      <w:proofErr w:type="spellEnd"/>
+      <w:r>
+        <w:rPr>
+          <w:rFonts w:eastAsiaTheme="minorHAnsi" w:cstheme="majorBidi"/>
+          <w:color w:val="000000" w:themeColor="text1"/>
+          <w:szCs w:val="28"/>
+          <w:lang w:bidi="ar-SA"/>
+        </w:rPr>
+        <w:t>]</w:t>
+      </w:r>
+      <w:r>
+        <w:rPr>
+          <w:rFonts w:eastAsiaTheme="minorHAnsi" w:cstheme="majorBidi"/>
+          <w:color w:val="000000" w:themeColor="text1"/>
+          <w:szCs w:val="28"/>
+          <w:lang w:bidi="ar-SA"/>
+        </w:rPr>
+        <w:t xml:space="preserve"> </w:t>
+      </w:r>
+      <w:r>
+        <w:rPr>
+          <w:rFonts w:eastAsiaTheme="minorHAnsi" w:cstheme="majorBidi"/>
+          <w:color w:val="000000" w:themeColor="text1"/>
+          <w:szCs w:val="28"/>
+          <w:lang w:bidi="ar-SA"/>
+        </w:rPr>
+        <w:t>training option that lists all infixes with a count greater than the given threshold into file “</w:t>
+      </w:r>
+      <w:proofErr w:type="spellStart"/>
+      <w:r>
+        <w:rPr>
+          <w:rFonts w:eastAsiaTheme="minorHAnsi" w:cstheme="majorBidi"/>
+          <w:color w:val="000000" w:themeColor="text1"/>
+          <w:szCs w:val="28"/>
+          <w:lang w:bidi="ar-SA"/>
+        </w:rPr>
+        <w:t>training_count</w:t>
+      </w:r>
+      <w:proofErr w:type="spellEnd"/>
+      <w:r>
+        <w:rPr>
+          <w:rFonts w:eastAsiaTheme="minorHAnsi" w:cstheme="majorBidi"/>
+          <w:color w:val="000000" w:themeColor="text1"/>
+          <w:szCs w:val="28"/>
+          <w:lang w:bidi="ar-SA"/>
+        </w:rPr>
+        <w:t>_&lt;CRC&gt;.txt”</w:t>
+      </w:r>
+    </w:p>
+    <w:p>
+      <w:pPr>
+        <w:pStyle w:val="ListParagraph"/>
+        <w:ind w:left="2520" w:hanging="720"/>
         <w:rPr>
           <w:rFonts w:ascii="Courier New" w:eastAsiaTheme="minorHAnsi" w:hAnsi="Courier New" w:cs="Courier New"/>
           <w:color w:val="2A00FF"/>
           <w:sz w:val="24"/>
           <w:lang w:bidi="ar-SA"/>
         </w:rPr>
-        <w:t>min.score</w:t>
-      </w:r>
-      <w:proofErr w:type="spellEnd"/>
+      </w:pPr>
       <w:r>
         <w:rPr>
           <w:rFonts w:ascii="Courier New" w:eastAsiaTheme="minorHAnsi" w:hAnsi="Courier New" w:cs="Courier New"/>
@@ -5559,78 +5858,10 @@
           <w:sz w:val="24"/>
           <w:lang w:bidi="ar-SA"/>
         </w:rPr>
-        <w:t xml:space="preserve"> </w:t>
-      </w:r>
-      <w:r>
-        <w:rPr>
-          <w:rFonts w:eastAsiaTheme="minorHAnsi" w:cstheme="majorBidi"/>
-          <w:color w:val="000000" w:themeColor="text1"/>
-          <w:szCs w:val="28"/>
-          <w:lang w:bidi="ar-SA"/>
-        </w:rPr>
-        <w:t>: [</w:t>
+        <w:t>-</w:t>
       </w:r>
       <w:proofErr w:type="spellStart"/>
-      <w:r>
-        <w:rPr>
-          <w:rFonts w:eastAsiaTheme="minorHAnsi" w:cstheme="majorBidi"/>
-          <w:color w:val="000000" w:themeColor="text1"/>
-          <w:szCs w:val="28"/>
-          <w:lang w:bidi="ar-SA"/>
-        </w:rPr>
-        <w:t>int</w:t>
-      </w:r>
-      <w:proofErr w:type="spellEnd"/>
-      <w:r>
-        <w:rPr>
-          <w:rFonts w:eastAsiaTheme="minorHAnsi" w:cstheme="majorBidi"/>
-          <w:color w:val="000000" w:themeColor="text1"/>
-          <w:szCs w:val="28"/>
-          <w:lang w:bidi="ar-SA"/>
-        </w:rPr>
-        <w:t>]</w:t>
-      </w:r>
-      <w:r>
-        <w:rPr>
-          <w:rFonts w:eastAsiaTheme="minorHAnsi" w:cstheme="majorBidi"/>
-          <w:color w:val="000000" w:themeColor="text1"/>
-          <w:szCs w:val="28"/>
-          <w:lang w:bidi="ar-SA"/>
-        </w:rPr>
-        <w:t xml:space="preserve"> training option that lists all infixes with a score greater than the given threshold into file “</w:t>
-      </w:r>
-      <w:proofErr w:type="spellStart"/>
-      <w:r>
-        <w:rPr>
-          <w:rFonts w:eastAsiaTheme="minorHAnsi" w:cstheme="majorBidi"/>
-          <w:color w:val="000000" w:themeColor="text1"/>
-          <w:szCs w:val="28"/>
-          <w:lang w:bidi="ar-SA"/>
-        </w:rPr>
-        <w:t>training_score</w:t>
-      </w:r>
-      <w:proofErr w:type="spellEnd"/>
-      <w:r>
-        <w:rPr>
-          <w:rFonts w:eastAsiaTheme="minorHAnsi" w:cstheme="majorBidi"/>
-          <w:color w:val="000000" w:themeColor="text1"/>
-          <w:szCs w:val="28"/>
-          <w:lang w:bidi="ar-SA"/>
-        </w:rPr>
-        <w:t>_&lt;CRC&gt;.txt”</w:t>
-      </w:r>
-    </w:p>
-    <w:p>
-      <w:pPr>
-        <w:pStyle w:val="ListParagraph"/>
-        <w:ind w:left="2520" w:hanging="720"/>
-        <w:rPr>
-          <w:rFonts w:eastAsiaTheme="minorHAnsi" w:cstheme="majorBidi"/>
-          <w:color w:val="000000" w:themeColor="text1"/>
-          <w:szCs w:val="28"/>
-          <w:lang w:bidi="ar-SA"/>
-        </w:rPr>
-      </w:pPr>
+      <w:proofErr w:type="gramStart"/>
       <w:r>
         <w:rPr>
           <w:rFonts w:ascii="Courier New" w:eastAsiaTheme="minorHAnsi" w:hAnsi="Courier New" w:cs="Courier New"/>
@@ -5638,9 +5869,9 @@
           <w:sz w:val="24"/>
           <w:lang w:bidi="ar-SA"/>
         </w:rPr>
-        <w:t>-</w:t>
-      </w:r>
-      <w:proofErr w:type="spellStart"/>
+        <w:t>min.score</w:t>
+      </w:r>
+      <w:proofErr w:type="spellEnd"/>
       <w:r>
         <w:rPr>
           <w:rFonts w:ascii="Courier New" w:eastAsiaTheme="minorHAnsi" w:hAnsi="Courier New" w:cs="Courier New"/>
@@ -5648,9 +5879,88 @@
           <w:sz w:val="24"/>
           <w:lang w:bidi="ar-SA"/>
         </w:rPr>
-        <w:t>man.lines</w:t>
+        <w:t xml:space="preserve"> </w:t>
+      </w:r>
+      <w:r>
+        <w:rPr>
+          <w:rFonts w:eastAsiaTheme="minorHAnsi" w:cstheme="majorBidi"/>
+          <w:color w:val="000000" w:themeColor="text1"/>
+          <w:szCs w:val="28"/>
+          <w:lang w:bidi="ar-SA"/>
+        </w:rPr>
+        <w:t>:</w:t>
+      </w:r>
+      <w:proofErr w:type="gramEnd"/>
+      <w:r>
+        <w:rPr>
+          <w:rFonts w:eastAsiaTheme="minorHAnsi" w:cstheme="majorBidi"/>
+          <w:color w:val="000000" w:themeColor="text1"/>
+          <w:szCs w:val="28"/>
+          <w:lang w:bidi="ar-SA"/>
+        </w:rPr>
+        <w:t xml:space="preserve"> [</w:t>
+      </w:r>
+      <w:proofErr w:type="spellStart"/>
+      <w:r>
+        <w:rPr>
+          <w:rFonts w:eastAsiaTheme="minorHAnsi" w:cstheme="majorBidi"/>
+          <w:color w:val="000000" w:themeColor="text1"/>
+          <w:szCs w:val="28"/>
+          <w:lang w:bidi="ar-SA"/>
+        </w:rPr>
+        <w:t>int</w:t>
       </w:r>
       <w:proofErr w:type="spellEnd"/>
+      <w:r>
+        <w:rPr>
+          <w:rFonts w:eastAsiaTheme="minorHAnsi" w:cstheme="majorBidi"/>
+          <w:color w:val="000000" w:themeColor="text1"/>
+          <w:szCs w:val="28"/>
+          <w:lang w:bidi="ar-SA"/>
+        </w:rPr>
+        <w:t>]</w:t>
+      </w:r>
+      <w:r>
+        <w:rPr>
+          <w:rFonts w:eastAsiaTheme="minorHAnsi" w:cstheme="majorBidi"/>
+          <w:color w:val="000000" w:themeColor="text1"/>
+          <w:szCs w:val="28"/>
+          <w:lang w:bidi="ar-SA"/>
+        </w:rPr>
+        <w:t xml:space="preserve"> training option that lists all infixes with a score greater than the given threshold into file “</w:t>
+      </w:r>
+      <w:proofErr w:type="spellStart"/>
+      <w:r>
+        <w:rPr>
+          <w:rFonts w:eastAsiaTheme="minorHAnsi" w:cstheme="majorBidi"/>
+          <w:color w:val="000000" w:themeColor="text1"/>
+          <w:szCs w:val="28"/>
+          <w:lang w:bidi="ar-SA"/>
+        </w:rPr>
+        <w:t>training_score</w:t>
+      </w:r>
+      <w:proofErr w:type="spellEnd"/>
+      <w:r>
+        <w:rPr>
+          <w:rFonts w:eastAsiaTheme="minorHAnsi" w:cstheme="majorBidi"/>
+          <w:color w:val="000000" w:themeColor="text1"/>
+          <w:szCs w:val="28"/>
+          <w:lang w:bidi="ar-SA"/>
+        </w:rPr>
+        <w:t>_&lt;CRC&gt;.txt”</w:t>
+      </w:r>
+    </w:p>
+    <w:p>
+      <w:pPr>
+        <w:pStyle w:val="ListParagraph"/>
+        <w:ind w:left="2520" w:hanging="720"/>
+        <w:rPr>
+          <w:rFonts w:eastAsiaTheme="minorHAnsi" w:cstheme="majorBidi"/>
+          <w:color w:val="000000" w:themeColor="text1"/>
+          <w:szCs w:val="28"/>
+          <w:lang w:bidi="ar-SA"/>
+        </w:rPr>
+      </w:pPr>
       <w:r>
         <w:rPr>
           <w:rFonts w:ascii="Courier New" w:eastAsiaTheme="minorHAnsi" w:hAnsi="Courier New" w:cs="Courier New"/>
@@ -5658,67 +5968,10 @@
           <w:sz w:val="24"/>
           <w:lang w:bidi="ar-SA"/>
         </w:rPr>
-        <w:t xml:space="preserve"> </w:t>
-      </w:r>
-      <w:r>
-        <w:rPr>
-          <w:rFonts w:eastAsiaTheme="minorHAnsi" w:cstheme="majorBidi"/>
-          <w:color w:val="000000" w:themeColor="text1"/>
-          <w:szCs w:val="28"/>
-          <w:lang w:bidi="ar-SA"/>
-        </w:rPr>
-        <w:t>: [</w:t>
+        <w:t>-</w:t>
       </w:r>
       <w:proofErr w:type="spellStart"/>
-      <w:r>
-        <w:rPr>
-          <w:rFonts w:eastAsiaTheme="minorHAnsi" w:cstheme="majorBidi"/>
-          <w:color w:val="000000" w:themeColor="text1"/>
-          <w:szCs w:val="28"/>
-          <w:lang w:bidi="ar-SA"/>
-        </w:rPr>
-        <w:t>int</w:t>
-      </w:r>
-      <w:proofErr w:type="spellEnd"/>
-      <w:r>
-        <w:rPr>
-          <w:rFonts w:eastAsiaTheme="minorHAnsi" w:cstheme="majorBidi"/>
-          <w:color w:val="000000" w:themeColor="text1"/>
-          <w:szCs w:val="28"/>
-          <w:lang w:bidi="ar-SA"/>
-        </w:rPr>
-        <w:t>]</w:t>
-      </w:r>
-      <w:r>
-        <w:rPr>
-          <w:rFonts w:eastAsiaTheme="minorHAnsi" w:cstheme="majorBidi"/>
-          <w:color w:val="000000" w:themeColor="text1"/>
-          <w:szCs w:val="28"/>
-          <w:lang w:bidi="ar-SA"/>
-        </w:rPr>
-        <w:t xml:space="preserve"> </w:t>
-      </w:r>
-      <w:r>
-        <w:rPr>
-          <w:rFonts w:eastAsiaTheme="minorHAnsi" w:cstheme="majorBidi"/>
-          <w:color w:val="000000" w:themeColor="text1"/>
-          <w:szCs w:val="28"/>
-          <w:lang w:bidi="ar-SA"/>
-        </w:rPr>
-        <w:t>define the maximal number of lines for the training files (default: 10,000)</w:t>
-      </w:r>
-    </w:p>
-    <w:p>
-      <w:pPr>
-        <w:pStyle w:val="ListParagraph"/>
-        <w:ind w:left="2520" w:hanging="720"/>
-        <w:rPr>
-          <w:rFonts w:eastAsiaTheme="minorHAnsi" w:cstheme="majorBidi"/>
-          <w:color w:val="000000" w:themeColor="text1"/>
-          <w:szCs w:val="28"/>
-          <w:lang w:bidi="ar-SA"/>
-        </w:rPr>
-      </w:pPr>
+      <w:proofErr w:type="gramStart"/>
       <w:r>
         <w:rPr>
           <w:rFonts w:ascii="Courier New" w:eastAsiaTheme="minorHAnsi" w:hAnsi="Courier New" w:cs="Courier New"/>
@@ -5726,8 +5979,9 @@
           <w:sz w:val="24"/>
           <w:lang w:bidi="ar-SA"/>
         </w:rPr>
-        <w:t>-norm</w:t>
-      </w:r>
+        <w:t>man.lines</w:t>
+      </w:r>
+      <w:proofErr w:type="spellEnd"/>
       <w:r>
         <w:rPr>
           <w:rFonts w:ascii="Courier New" w:eastAsiaTheme="minorHAnsi" w:hAnsi="Courier New" w:cs="Courier New"/>
@@ -5744,16 +5998,55 @@
           <w:szCs w:val="28"/>
           <w:lang w:bidi="ar-SA"/>
         </w:rPr>
-        <w:t>: []</w:t>
-      </w:r>
-      <w:r>
-        <w:rPr>
-          <w:rFonts w:eastAsiaTheme="minorHAnsi" w:cstheme="majorBidi"/>
-          <w:color w:val="000000" w:themeColor="text1"/>
-          <w:szCs w:val="28"/>
-          <w:lang w:bidi="ar-SA"/>
-        </w:rPr>
-        <w:t xml:space="preserve"> normalize the Z-score by input file size </w:t>
+        <w:t>:</w:t>
+      </w:r>
+      <w:proofErr w:type="gramEnd"/>
+      <w:r>
+        <w:rPr>
+          <w:rFonts w:eastAsiaTheme="minorHAnsi" w:cstheme="majorBidi"/>
+          <w:color w:val="000000" w:themeColor="text1"/>
+          <w:szCs w:val="28"/>
+          <w:lang w:bidi="ar-SA"/>
+        </w:rPr>
+        <w:t xml:space="preserve"> [</w:t>
+      </w:r>
+      <w:proofErr w:type="spellStart"/>
+      <w:r>
+        <w:rPr>
+          <w:rFonts w:eastAsiaTheme="minorHAnsi" w:cstheme="majorBidi"/>
+          <w:color w:val="000000" w:themeColor="text1"/>
+          <w:szCs w:val="28"/>
+          <w:lang w:bidi="ar-SA"/>
+        </w:rPr>
+        <w:t>int</w:t>
+      </w:r>
+      <w:proofErr w:type="spellEnd"/>
+      <w:r>
+        <w:rPr>
+          <w:rFonts w:eastAsiaTheme="minorHAnsi" w:cstheme="majorBidi"/>
+          <w:color w:val="000000" w:themeColor="text1"/>
+          <w:szCs w:val="28"/>
+          <w:lang w:bidi="ar-SA"/>
+        </w:rPr>
+        <w:t>]</w:t>
+      </w:r>
+      <w:r>
+        <w:rPr>
+          <w:rFonts w:eastAsiaTheme="minorHAnsi" w:cstheme="majorBidi"/>
+          <w:color w:val="000000" w:themeColor="text1"/>
+          <w:szCs w:val="28"/>
+          <w:lang w:bidi="ar-SA"/>
+        </w:rPr>
+        <w:t xml:space="preserve"> </w:t>
+      </w:r>
+      <w:r>
+        <w:rPr>
+          <w:rFonts w:eastAsiaTheme="minorHAnsi" w:cstheme="majorBidi"/>
+          <w:color w:val="000000" w:themeColor="text1"/>
+          <w:szCs w:val="28"/>
+          <w:lang w:bidi="ar-SA"/>
+        </w:rPr>
+        <w:t>define the maximal number of lines for the training files (default: 10,000)</w:t>
       </w:r>
     </w:p>
     <w:p>
@@ -5774,8 +6067,9 @@
           <w:sz w:val="24"/>
           <w:lang w:bidi="ar-SA"/>
         </w:rPr>
-        <w:t>-test</w:t>
-      </w:r>
+        <w:t>-</w:t>
+      </w:r>
+      <w:proofErr w:type="gramStart"/>
       <w:r>
         <w:rPr>
           <w:rFonts w:ascii="Courier New" w:eastAsiaTheme="minorHAnsi" w:hAnsi="Courier New" w:cs="Courier New"/>
@@ -5783,76 +6077,8 @@
           <w:sz w:val="24"/>
           <w:lang w:bidi="ar-SA"/>
         </w:rPr>
-        <w:t xml:space="preserve"> </w:t>
-      </w:r>
-      <w:r>
-        <w:rPr>
-          <w:rFonts w:eastAsiaTheme="minorHAnsi" w:cstheme="majorBidi"/>
-          <w:color w:val="000000" w:themeColor="text1"/>
-          <w:szCs w:val="28"/>
-          <w:lang w:bidi="ar-SA"/>
-        </w:rPr>
-        <w:t>: [</w:t>
-      </w:r>
-      <w:proofErr w:type="spellStart"/>
-      <w:r>
-        <w:rPr>
-          <w:rFonts w:eastAsiaTheme="minorHAnsi" w:cstheme="majorBidi"/>
-          <w:color w:val="000000" w:themeColor="text1"/>
-          <w:szCs w:val="28"/>
-          <w:lang w:bidi="ar-SA"/>
-        </w:rPr>
-        <w:t>string</w:t>
-      </w:r>
-      <w:r>
-        <w:rPr>
-          <w:rFonts w:eastAsiaTheme="minorHAnsi" w:cstheme="majorBidi"/>
-          <w:color w:val="000000" w:themeColor="text1"/>
-          <w:szCs w:val="28"/>
-          <w:lang w:bidi="ar-SA"/>
-        </w:rPr>
-        <w:t>:infix</w:t>
-      </w:r>
-      <w:proofErr w:type="spellEnd"/>
-      <w:r>
-        <w:rPr>
-          <w:rFonts w:eastAsiaTheme="minorHAnsi" w:cstheme="majorBidi"/>
-          <w:color w:val="000000" w:themeColor="text1"/>
-          <w:szCs w:val="28"/>
-          <w:lang w:bidi="ar-SA"/>
-        </w:rPr>
-        <w:t>] creates a log file with general debug data and information concerning a</w:t>
-      </w:r>
-      <w:r>
-        <w:rPr>
-          <w:rFonts w:eastAsiaTheme="minorHAnsi" w:cstheme="majorBidi"/>
-          <w:color w:val="000000" w:themeColor="text1"/>
-          <w:szCs w:val="28"/>
-          <w:lang w:bidi="ar-SA"/>
-        </w:rPr>
-        <w:t xml:space="preserve"> </w:t>
-      </w:r>
-      <w:r>
-        <w:rPr>
-          <w:rFonts w:eastAsiaTheme="minorHAnsi" w:cstheme="majorBidi"/>
-          <w:color w:val="000000" w:themeColor="text1"/>
-          <w:szCs w:val="28"/>
-          <w:lang w:bidi="ar-SA"/>
-        </w:rPr>
-        <w:t xml:space="preserve">specific given infix of interest </w:t>
-      </w:r>
-    </w:p>
-    <w:p>
-      <w:pPr>
-        <w:pStyle w:val="ListParagraph"/>
-        <w:ind w:left="2520" w:hanging="720"/>
-        <w:rPr>
-          <w:rFonts w:eastAsiaTheme="minorHAnsi" w:cstheme="majorBidi"/>
-          <w:color w:val="000000" w:themeColor="text1"/>
-          <w:szCs w:val="28"/>
-          <w:lang w:bidi="ar-SA"/>
-        </w:rPr>
-      </w:pPr>
+        <w:t>norm</w:t>
+      </w:r>
       <w:r>
         <w:rPr>
           <w:rFonts w:ascii="Courier New" w:eastAsiaTheme="minorHAnsi" w:hAnsi="Courier New" w:cs="Courier New"/>
@@ -5860,29 +6086,58 @@
           <w:sz w:val="24"/>
           <w:lang w:bidi="ar-SA"/>
         </w:rPr>
-        <w:t xml:space="preserve">-debug </w:t>
-      </w:r>
-      <w:r>
-        <w:rPr>
-          <w:rFonts w:eastAsiaTheme="minorHAnsi" w:cstheme="majorBidi"/>
-          <w:color w:val="000000" w:themeColor="text1"/>
-          <w:szCs w:val="28"/>
-          <w:lang w:bidi="ar-SA"/>
-        </w:rPr>
-        <w:t>: [] creates log files that gives information about the processing steps, sizes of the saved files and timings</w:t>
+        <w:t xml:space="preserve"> </w:t>
+      </w:r>
+      <w:r>
+        <w:rPr>
+          <w:rFonts w:eastAsiaTheme="minorHAnsi" w:cstheme="majorBidi"/>
+          <w:color w:val="000000" w:themeColor="text1"/>
+          <w:szCs w:val="28"/>
+          <w:lang w:bidi="ar-SA"/>
+        </w:rPr>
+        <w:t>:</w:t>
+      </w:r>
+      <w:proofErr w:type="gramEnd"/>
+      <w:r>
+        <w:rPr>
+          <w:rFonts w:eastAsiaTheme="minorHAnsi" w:cstheme="majorBidi"/>
+          <w:color w:val="000000" w:themeColor="text1"/>
+          <w:szCs w:val="28"/>
+          <w:lang w:bidi="ar-SA"/>
+        </w:rPr>
+        <w:t xml:space="preserve"> []</w:t>
+      </w:r>
+      <w:r>
+        <w:rPr>
+          <w:rFonts w:eastAsiaTheme="minorHAnsi" w:cstheme="majorBidi"/>
+          <w:color w:val="000000" w:themeColor="text1"/>
+          <w:szCs w:val="28"/>
+          <w:lang w:bidi="ar-SA"/>
+        </w:rPr>
+        <w:t xml:space="preserve"> normalize the Z-score by input file size </w:t>
       </w:r>
     </w:p>
     <w:p>
       <w:pPr>
         <w:pStyle w:val="ListParagraph"/>
         <w:ind w:left="2520" w:hanging="720"/>
+        <w:rPr>
+          <w:rFonts w:eastAsiaTheme="minorHAnsi" w:cstheme="majorBidi"/>
+          <w:color w:val="000000" w:themeColor="text1"/>
+          <w:szCs w:val="28"/>
+          <w:lang w:bidi="ar-SA"/>
+        </w:rPr>
+      </w:pPr>
+      <w:r>
         <w:rPr>
           <w:rFonts w:ascii="Courier New" w:eastAsiaTheme="minorHAnsi" w:hAnsi="Courier New" w:cs="Courier New"/>
           <w:color w:val="2A00FF"/>
           <w:sz w:val="24"/>
           <w:lang w:bidi="ar-SA"/>
         </w:rPr>
-      </w:pPr>
+        <w:t>-</w:t>
+      </w:r>
+      <w:proofErr w:type="gramStart"/>
       <w:r>
         <w:rPr>
           <w:rFonts w:ascii="Courier New" w:eastAsiaTheme="minorHAnsi" w:hAnsi="Courier New" w:cs="Courier New"/>
@@ -5890,16 +6145,182 @@
           <w:sz w:val="24"/>
           <w:lang w:bidi="ar-SA"/>
         </w:rPr>
-        <w:t xml:space="preserve">-progress </w:t>
-      </w:r>
-      <w:r>
-        <w:rPr>
-          <w:rFonts w:eastAsiaTheme="minorHAnsi" w:cstheme="majorBidi"/>
-          <w:color w:val="000000" w:themeColor="text1"/>
-          <w:szCs w:val="28"/>
-          <w:lang w:bidi="ar-SA"/>
-        </w:rPr>
-        <w:t xml:space="preserve">: [] </w:t>
+        <w:t>test</w:t>
+      </w:r>
+      <w:r>
+        <w:rPr>
+          <w:rFonts w:ascii="Courier New" w:eastAsiaTheme="minorHAnsi" w:hAnsi="Courier New" w:cs="Courier New"/>
+          <w:color w:val="2A00FF"/>
+          <w:sz w:val="24"/>
+          <w:lang w:bidi="ar-SA"/>
+        </w:rPr>
+        <w:t xml:space="preserve"> </w:t>
+      </w:r>
+      <w:r>
+        <w:rPr>
+          <w:rFonts w:eastAsiaTheme="minorHAnsi" w:cstheme="majorBidi"/>
+          <w:color w:val="000000" w:themeColor="text1"/>
+          <w:szCs w:val="28"/>
+          <w:lang w:bidi="ar-SA"/>
+        </w:rPr>
+        <w:t>:</w:t>
+      </w:r>
+      <w:proofErr w:type="gramEnd"/>
+      <w:r>
+        <w:rPr>
+          <w:rFonts w:eastAsiaTheme="minorHAnsi" w:cstheme="majorBidi"/>
+          <w:color w:val="000000" w:themeColor="text1"/>
+          <w:szCs w:val="28"/>
+          <w:lang w:bidi="ar-SA"/>
+        </w:rPr>
+        <w:t xml:space="preserve"> [</w:t>
+      </w:r>
+      <w:proofErr w:type="spellStart"/>
+      <w:r>
+        <w:rPr>
+          <w:rFonts w:eastAsiaTheme="minorHAnsi" w:cstheme="majorBidi"/>
+          <w:color w:val="000000" w:themeColor="text1"/>
+          <w:szCs w:val="28"/>
+          <w:lang w:bidi="ar-SA"/>
+        </w:rPr>
+        <w:t>string</w:t>
+      </w:r>
+      <w:r>
+        <w:rPr>
+          <w:rFonts w:eastAsiaTheme="minorHAnsi" w:cstheme="majorBidi"/>
+          <w:color w:val="000000" w:themeColor="text1"/>
+          <w:szCs w:val="28"/>
+          <w:lang w:bidi="ar-SA"/>
+        </w:rPr>
+        <w:t>:infix</w:t>
+      </w:r>
+      <w:proofErr w:type="spellEnd"/>
+      <w:r>
+        <w:rPr>
+          <w:rFonts w:eastAsiaTheme="minorHAnsi" w:cstheme="majorBidi"/>
+          <w:color w:val="000000" w:themeColor="text1"/>
+          <w:szCs w:val="28"/>
+          <w:lang w:bidi="ar-SA"/>
+        </w:rPr>
+        <w:t>] creates a log file with general debug data and information concerning a</w:t>
+      </w:r>
+      <w:r>
+        <w:rPr>
+          <w:rFonts w:eastAsiaTheme="minorHAnsi" w:cstheme="majorBidi"/>
+          <w:color w:val="000000" w:themeColor="text1"/>
+          <w:szCs w:val="28"/>
+          <w:lang w:bidi="ar-SA"/>
+        </w:rPr>
+        <w:t xml:space="preserve"> </w:t>
+      </w:r>
+      <w:r>
+        <w:rPr>
+          <w:rFonts w:eastAsiaTheme="minorHAnsi" w:cstheme="majorBidi"/>
+          <w:color w:val="000000" w:themeColor="text1"/>
+          <w:szCs w:val="28"/>
+          <w:lang w:bidi="ar-SA"/>
+        </w:rPr>
+        <w:t xml:space="preserve">specific given infix of interest </w:t>
+      </w:r>
+    </w:p>
+    <w:p>
+      <w:pPr>
+        <w:pStyle w:val="ListParagraph"/>
+        <w:ind w:left="2520" w:hanging="720"/>
+        <w:rPr>
+          <w:rFonts w:eastAsiaTheme="minorHAnsi" w:cstheme="majorBidi"/>
+          <w:color w:val="000000" w:themeColor="text1"/>
+          <w:szCs w:val="28"/>
+          <w:lang w:bidi="ar-SA"/>
+        </w:rPr>
+      </w:pPr>
+      <w:r>
+        <w:rPr>
+          <w:rFonts w:ascii="Courier New" w:eastAsiaTheme="minorHAnsi" w:hAnsi="Courier New" w:cs="Courier New"/>
+          <w:color w:val="2A00FF"/>
+          <w:sz w:val="24"/>
+          <w:lang w:bidi="ar-SA"/>
+        </w:rPr>
+        <w:t>-</w:t>
+      </w:r>
+      <w:proofErr w:type="gramStart"/>
+      <w:r>
+        <w:rPr>
+          <w:rFonts w:ascii="Courier New" w:eastAsiaTheme="minorHAnsi" w:hAnsi="Courier New" w:cs="Courier New"/>
+          <w:color w:val="2A00FF"/>
+          <w:sz w:val="24"/>
+          <w:lang w:bidi="ar-SA"/>
+        </w:rPr>
+        <w:t xml:space="preserve">debug </w:t>
+      </w:r>
+      <w:r>
+        <w:rPr>
+          <w:rFonts w:eastAsiaTheme="minorHAnsi" w:cstheme="majorBidi"/>
+          <w:color w:val="000000" w:themeColor="text1"/>
+          <w:szCs w:val="28"/>
+          <w:lang w:bidi="ar-SA"/>
+        </w:rPr>
+        <w:t>:</w:t>
+      </w:r>
+      <w:proofErr w:type="gramEnd"/>
+      <w:r>
+        <w:rPr>
+          <w:rFonts w:eastAsiaTheme="minorHAnsi" w:cstheme="majorBidi"/>
+          <w:color w:val="000000" w:themeColor="text1"/>
+          <w:szCs w:val="28"/>
+          <w:lang w:bidi="ar-SA"/>
+        </w:rPr>
+        <w:t xml:space="preserve"> [] creates log files that gives information about the processing steps, sizes of the saved files and timings</w:t>
+      </w:r>
+    </w:p>
+    <w:p>
+      <w:pPr>
+        <w:pStyle w:val="ListParagraph"/>
+        <w:ind w:left="2520" w:hanging="720"/>
+        <w:rPr>
+          <w:rFonts w:ascii="Courier New" w:eastAsiaTheme="minorHAnsi" w:hAnsi="Courier New" w:cs="Courier New"/>
+          <w:color w:val="2A00FF"/>
+          <w:sz w:val="24"/>
+          <w:lang w:bidi="ar-SA"/>
+        </w:rPr>
+      </w:pPr>
+      <w:r>
+        <w:rPr>
+          <w:rFonts w:ascii="Courier New" w:eastAsiaTheme="minorHAnsi" w:hAnsi="Courier New" w:cs="Courier New"/>
+          <w:color w:val="2A00FF"/>
+          <w:sz w:val="24"/>
+          <w:lang w:bidi="ar-SA"/>
+        </w:rPr>
+        <w:t>-</w:t>
+      </w:r>
+      <w:proofErr w:type="gramStart"/>
+      <w:r>
+        <w:rPr>
+          <w:rFonts w:ascii="Courier New" w:eastAsiaTheme="minorHAnsi" w:hAnsi="Courier New" w:cs="Courier New"/>
+          <w:color w:val="2A00FF"/>
+          <w:sz w:val="24"/>
+          <w:lang w:bidi="ar-SA"/>
+        </w:rPr>
+        <w:t xml:space="preserve">progress </w:t>
+      </w:r>
+      <w:r>
+        <w:rPr>
+          <w:rFonts w:eastAsiaTheme="minorHAnsi" w:cstheme="majorBidi"/>
+          <w:color w:val="000000" w:themeColor="text1"/>
+          <w:szCs w:val="28"/>
+          <w:lang w:bidi="ar-SA"/>
+        </w:rPr>
+        <w:t>:</w:t>
+      </w:r>
+      <w:proofErr w:type="gramEnd"/>
+      <w:r>
+        <w:rPr>
+          <w:rFonts w:eastAsiaTheme="minorHAnsi" w:cstheme="majorBidi"/>
+          <w:color w:val="000000" w:themeColor="text1"/>
+          <w:szCs w:val="28"/>
+          <w:lang w:bidi="ar-SA"/>
+        </w:rPr>
+        <w:t xml:space="preserve"> [] </w:t>
       </w:r>
       <w:r>
         <w:rPr>
@@ -5957,7 +6378,7 @@
           <w:lang w:bidi="ar-SY"/>
         </w:rPr>
       </w:pPr>
-      <w:bookmarkStart w:id="12" w:name="_Toc486190167"/>
+      <w:bookmarkStart w:id="12" w:name="_Toc486598901"/>
       <w:r>
         <w:rPr>
           <w:lang w:bidi="ar-SY"/>
@@ -6009,7 +6430,21 @@
         <w:rPr>
           <w:lang w:bidi="ar-SY"/>
         </w:rPr>
-        <w:t>The program accepts input files in both Windows and Unix formats</w:t>
+        <w:t xml:space="preserve">The program accepts input files in both Windows and </w:t>
+      </w:r>
+      <w:proofErr w:type="gramStart"/>
+      <w:r>
+        <w:rPr>
+          <w:lang w:bidi="ar-SY"/>
+        </w:rPr>
+        <w:t>Unix</w:t>
+      </w:r>
+      <w:proofErr w:type="gramEnd"/>
+      <w:r>
+        <w:rPr>
+          <w:lang w:bidi="ar-SY"/>
+        </w:rPr>
+        <w:t xml:space="preserve"> formats</w:t>
       </w:r>
       <w:r>
         <w:rPr>
@@ -6072,7 +6507,7 @@
         </w:rPr>
       </w:pPr>
       <w:bookmarkStart w:id="13" w:name="_Ref485997839"/>
-      <w:bookmarkStart w:id="14" w:name="_Toc486190168"/>
+      <w:bookmarkStart w:id="14" w:name="_Toc486598902"/>
       <w:r>
         <w:rPr>
           <w:lang w:bidi="ar-SY"/>
@@ -6098,7 +6533,19 @@
         <w:rPr>
           <w:lang w:bidi="ar-SY"/>
         </w:rPr>
-        <w:t xml:space="preserve">he tested performance for a 0.5G input file ranges between 30m to 60m runtime (depending on hardware). </w:t>
+        <w:t xml:space="preserve">he tested performance </w:t>
+      </w:r>
+      <w:r>
+        <w:rPr>
+          <w:lang w:bidi="ar-SY"/>
+        </w:rPr>
+        <w:t>of</w:t>
+      </w:r>
+      <w:r>
+        <w:rPr>
+          <w:lang w:bidi="ar-SY"/>
+        </w:rPr>
+        <w:t xml:space="preserve"> a 0.5G input file ranges between 30m to 60m runtime (depending on hardware). </w:t>
       </w:r>
     </w:p>
     <w:p>
@@ -6108,7 +6555,7 @@
           <w:lang w:bidi="ar-SY"/>
         </w:rPr>
       </w:pPr>
-      <w:bookmarkStart w:id="15" w:name="_Toc486190169"/>
+      <w:bookmarkStart w:id="15" w:name="_Toc486598903"/>
       <w:r>
         <w:rPr>
           <w:lang w:bidi="ar-SY"/>
@@ -6191,7 +6638,7 @@
           <w:lang w:bidi="ar-SY"/>
         </w:rPr>
       </w:pPr>
-      <w:bookmarkStart w:id="16" w:name="_Toc486190170"/>
+      <w:bookmarkStart w:id="16" w:name="_Toc486598904"/>
       <w:r>
         <w:rPr>
           <w:rStyle w:val="Heading2Char"/>
@@ -6300,7 +6747,7 @@
           <w:lang w:bidi="ar-SY"/>
         </w:rPr>
       </w:pPr>
-      <w:bookmarkStart w:id="17" w:name="_Toc486190171"/>
+      <w:bookmarkStart w:id="17" w:name="_Toc486598905"/>
       <w:r>
         <w:rPr>
           <w:rStyle w:val="Heading2Char"/>
@@ -8956,7 +9403,7 @@
 </file>
 
 <file path=customXml/itemProps1.xml><?xml version="1.0" encoding="utf-8"?>
-<ds:datastoreItem xmlns:ds="http://schemas.openxmlformats.org/officeDocument/2006/customXml" ds:itemID="{59019147-528D-41CB-BC58-ECD2FE1ACAF8}">
+<ds:datastoreItem xmlns:ds="http://schemas.openxmlformats.org/officeDocument/2006/customXml" ds:itemID="{F35BD049-DB7D-4A06-8B03-A108D4689E92}">
   <ds:schemaRefs>
     <ds:schemaRef ds:uri="http://schemas.openxmlformats.org/officeDocument/2006/bibliography"/>
   </ds:schemaRefs>

</xml_diff>